<commit_message>
redenumit folderul aplicatie ca sa imi mearga ca in help, editat tc-urile ca ssa fie blueprint pentru automatizare, aruncat exemplu de plan de testare in document
</commit_message>
<xml_diff>
--- a/docs/Plan Testare.docx
+++ b/docs/Plan Testare.docx
@@ -1,6 +1,6 @@
 
 <file path=word/document.xml><?xml version="1.0" encoding="utf-8"?>
-<w:document xmlns:wpc="http://schemas.microsoft.com/office/word/2010/wordprocessingCanvas" xmlns:cx="http://schemas.microsoft.com/office/drawing/2014/chartex" xmlns:cx1="http://schemas.microsoft.com/office/drawing/2015/9/8/chartex" xmlns:cx2="http://schemas.microsoft.com/office/drawing/2015/10/21/chartex" xmlns:cx3="http://schemas.microsoft.com/office/drawing/2016/5/9/chartex" xmlns:cx4="http://schemas.microsoft.com/office/drawing/2016/5/10/chartex" xmlns:cx5="http://schemas.microsoft.com/office/drawing/2016/5/11/chartex" xmlns:cx6="http://schemas.microsoft.com/office/drawing/2016/5/12/chartex" xmlns:cx7="http://schemas.microsoft.com/office/drawing/2016/5/13/chartex" xmlns:cx8="http://schemas.microsoft.com/office/drawing/2016/5/14/chartex" xmlns:mc="http://schemas.openxmlformats.org/markup-compatibility/2006" xmlns:aink="http://schemas.microsoft.com/office/drawing/2016/ink" xmlns:am3d="http://schemas.microsoft.com/office/drawing/2017/model3d" xmlns:o="urn:schemas-microsoft-com:office:office" xmlns:oel="http://schemas.microsoft.com/office/2019/extlst" xmlns:r="http://schemas.openxmlformats.org/officeDocument/2006/relationships" xmlns:m="http://schemas.openxmlformats.org/officeDocument/2006/math" xmlns:v="urn:schemas-microsoft-com:vml" xmlns:wp14="http://schemas.microsoft.com/office/word/2010/wordprocessingDrawing" xmlns:wp="http://schemas.openxmlformats.org/drawingml/2006/wordprocessingDrawing" xmlns:w10="urn:schemas-microsoft-com:office:word" xmlns:w="http://schemas.openxmlformats.org/wordprocessingml/2006/main" xmlns:w14="http://schemas.microsoft.com/office/word/2010/wordml" xmlns:w15="http://schemas.microsoft.com/office/word/2012/wordml" xmlns:w16cex="http://schemas.microsoft.com/office/word/2018/wordml/cex" xmlns:w16cid="http://schemas.microsoft.com/office/word/2016/wordml/cid" xmlns:w16="http://schemas.microsoft.com/office/word/2018/wordml" xmlns:w16du="http://schemas.microsoft.com/office/word/2023/wordml/word16du" xmlns:w16sdtdh="http://schemas.microsoft.com/office/word/2020/wordml/sdtdatahash" xmlns:w16se="http://schemas.microsoft.com/office/word/2015/wordml/symex" xmlns:wpg="http://schemas.microsoft.com/office/word/2010/wordprocessingGroup" xmlns:wpi="http://schemas.microsoft.com/office/word/2010/wordprocessingInk" xmlns:wne="http://schemas.microsoft.com/office/word/2006/wordml" xmlns:wps="http://schemas.microsoft.com/office/word/2010/wordprocessingShape" mc:Ignorable="w14 w15 w16se w16cid w16 w16cex w16sdtdh w16du wp14">
+<w:document xmlns:wpc="http://schemas.microsoft.com/office/word/2010/wordprocessingCanvas" xmlns:cx="http://schemas.microsoft.com/office/drawing/2014/chartex" xmlns:cx1="http://schemas.microsoft.com/office/drawing/2015/9/8/chartex" xmlns:cx2="http://schemas.microsoft.com/office/drawing/2015/10/21/chartex" xmlns:cx3="http://schemas.microsoft.com/office/drawing/2016/5/9/chartex" xmlns:cx4="http://schemas.microsoft.com/office/drawing/2016/5/10/chartex" xmlns:cx5="http://schemas.microsoft.com/office/drawing/2016/5/11/chartex" xmlns:cx6="http://schemas.microsoft.com/office/drawing/2016/5/12/chartex" xmlns:cx7="http://schemas.microsoft.com/office/drawing/2016/5/13/chartex" xmlns:cx8="http://schemas.microsoft.com/office/drawing/2016/5/14/chartex" xmlns:mc="http://schemas.openxmlformats.org/markup-compatibility/2006" xmlns:aink="http://schemas.microsoft.com/office/drawing/2016/ink" xmlns:am3d="http://schemas.microsoft.com/office/drawing/2017/model3d" xmlns:o="urn:schemas-microsoft-com:office:office" xmlns:r="http://schemas.openxmlformats.org/officeDocument/2006/relationships" xmlns:m="http://schemas.openxmlformats.org/officeDocument/2006/math" xmlns:v="urn:schemas-microsoft-com:vml" xmlns:wp14="http://schemas.microsoft.com/office/word/2010/wordprocessingDrawing" xmlns:wp="http://schemas.openxmlformats.org/drawingml/2006/wordprocessingDrawing" xmlns:w10="urn:schemas-microsoft-com:office:word" xmlns:w="http://schemas.openxmlformats.org/wordprocessingml/2006/main" xmlns:w14="http://schemas.microsoft.com/office/word/2010/wordml" xmlns:w15="http://schemas.microsoft.com/office/word/2012/wordml" xmlns:w16cex="http://schemas.microsoft.com/office/word/2018/wordml/cex" xmlns:w16cid="http://schemas.microsoft.com/office/word/2016/wordml/cid" xmlns:w16="http://schemas.microsoft.com/office/word/2018/wordml" xmlns:w16sdtdh="http://schemas.microsoft.com/office/word/2020/wordml/sdtdatahash" xmlns:w16se="http://schemas.microsoft.com/office/word/2015/wordml/symex" xmlns:wpg="http://schemas.microsoft.com/office/word/2010/wordprocessingGroup" xmlns:wpi="http://schemas.microsoft.com/office/word/2010/wordprocessingInk" xmlns:wne="http://schemas.microsoft.com/office/word/2006/wordml" xmlns:wps="http://schemas.microsoft.com/office/word/2010/wordprocessingShape" mc:Ignorable="w14 w15 w16se w16cid w16 w16cex w16sdtdh wp14">
   <w:body>
     <w:p>
       <w:pPr>
@@ -141,6 +141,1595 @@
         </w:rPr>
         <w:t xml:space="preserve"> Confirmarea cerințelor de instalare și configurare (XAMP, htdocs).</w:t>
       </w:r>
+    </w:p>
+    <w:p>
+      <w:pPr>
+        <w:rPr>
+          <w:rFonts w:ascii="Times New Roman" w:hAnsi="Times New Roman" w:cs="Times New Roman"/>
+        </w:rPr>
+      </w:pPr>
+    </w:p>
+    <w:p>
+      <w:pPr>
+        <w:rPr>
+          <w:rFonts w:ascii="Times New Roman" w:hAnsi="Times New Roman" w:cs="Times New Roman"/>
+        </w:rPr>
+      </w:pPr>
+    </w:p>
+    <w:p>
+      <w:pPr>
+        <w:pStyle w:val="Heading3"/>
+      </w:pPr>
+      <w:r>
+        <w:rPr>
+          <w:rStyle w:val="Strong"/>
+          <w:b w:val="0"/>
+          <w:bCs w:val="0"/>
+        </w:rPr>
+        <w:t>Plan de Testare pentru o Aplicație cu un Singur Formular</w:t>
+      </w:r>
+    </w:p>
+    <w:p>
+      <w:r>
+        <w:pict w14:anchorId="66D40B9E">
+          <v:rect id="_x0000_i1025" style="width:0;height:1.5pt" o:hralign="center" o:hrstd="t" o:hr="t" fillcolor="#a0a0a0" stroked="f"/>
+        </w:pict>
+      </w:r>
+    </w:p>
+    <w:p>
+      <w:pPr>
+        <w:pStyle w:val="Heading4"/>
+      </w:pPr>
+      <w:r>
+        <w:rPr>
+          <w:rStyle w:val="Strong"/>
+          <w:b w:val="0"/>
+          <w:bCs w:val="0"/>
+        </w:rPr>
+        <w:t>1. Prezentare Generală a Planului de Testare</w:t>
+      </w:r>
+    </w:p>
+    <w:p>
+      <w:pPr>
+        <w:numPr>
+          <w:ilvl w:val="0"/>
+          <w:numId w:val="2"/>
+        </w:numPr>
+        <w:spacing w:before="100" w:beforeAutospacing="1" w:after="100" w:afterAutospacing="1"/>
+      </w:pPr>
+      <w:r>
+        <w:rPr>
+          <w:rStyle w:val="Strong"/>
+        </w:rPr>
+        <w:t>Obiectiv</w:t>
+      </w:r>
+      <w:r>
+        <w:t>: Validarea funcționalității, utilizabilității și robusteții formularului.</w:t>
+      </w:r>
+    </w:p>
+    <w:p>
+      <w:pPr>
+        <w:numPr>
+          <w:ilvl w:val="0"/>
+          <w:numId w:val="2"/>
+        </w:numPr>
+        <w:spacing w:before="100" w:beforeAutospacing="1" w:after="100" w:afterAutospacing="1"/>
+      </w:pPr>
+      <w:r>
+        <w:rPr>
+          <w:rStyle w:val="Strong"/>
+        </w:rPr>
+        <w:t>Domeniu</w:t>
+      </w:r>
+      <w:r>
+        <w:t>: Include câmpurile formularului (Nume, Email, Parolă), logica de validare, responsivitatea UI și funcționalitatea de trimitere.</w:t>
+      </w:r>
+    </w:p>
+    <w:p>
+      <w:pPr>
+        <w:numPr>
+          <w:ilvl w:val="0"/>
+          <w:numId w:val="2"/>
+        </w:numPr>
+        <w:spacing w:before="100" w:beforeAutospacing="1" w:after="100" w:afterAutospacing="1"/>
+      </w:pPr>
+      <w:r>
+        <w:rPr>
+          <w:rStyle w:val="Strong"/>
+        </w:rPr>
+        <w:t>Unelte</w:t>
+      </w:r>
+      <w:r>
+        <w:t>: Browser (ex. Chrome, Firefox), Postman (dacă există un API), unelte de testare automată (ex. Selenium).</w:t>
+      </w:r>
+    </w:p>
+    <w:p>
+      <w:pPr>
+        <w:numPr>
+          <w:ilvl w:val="0"/>
+          <w:numId w:val="2"/>
+        </w:numPr>
+        <w:spacing w:before="100" w:beforeAutospacing="1" w:after="100" w:afterAutospacing="1"/>
+      </w:pPr>
+      <w:r>
+        <w:rPr>
+          <w:rStyle w:val="Strong"/>
+        </w:rPr>
+        <w:t>Participanți</w:t>
+      </w:r>
+      <w:r>
+        <w:t>: Echipa de QA, dezvoltatori.</w:t>
+      </w:r>
+    </w:p>
+    <w:p>
+      <w:r>
+        <w:pict w14:anchorId="6FCEAC99">
+          <v:rect id="_x0000_i1026" style="width:0;height:1.5pt" o:hralign="center" o:hrstd="t" o:hr="t" fillcolor="#a0a0a0" stroked="f"/>
+        </w:pict>
+      </w:r>
+    </w:p>
+    <w:p>
+      <w:pPr>
+        <w:pStyle w:val="Heading4"/>
+      </w:pPr>
+      <w:r>
+        <w:rPr>
+          <w:rStyle w:val="Strong"/>
+          <w:b w:val="0"/>
+          <w:bCs w:val="0"/>
+        </w:rPr>
+        <w:t>2. Scenarii de Testare</w:t>
+      </w:r>
+    </w:p>
+    <w:p>
+      <w:pPr>
+        <w:pStyle w:val="NormalWeb"/>
+      </w:pPr>
+      <w:r>
+        <w:rPr>
+          <w:rStyle w:val="Strong"/>
+          <w:rFonts w:eastAsiaTheme="majorEastAsia"/>
+        </w:rPr>
+        <w:t>A. Validarea câmpurilor</w:t>
+      </w:r>
+    </w:p>
+    <w:p>
+      <w:pPr>
+        <w:pStyle w:val="NormalWeb"/>
+        <w:numPr>
+          <w:ilvl w:val="0"/>
+          <w:numId w:val="3"/>
+        </w:numPr>
+      </w:pPr>
+      <w:r>
+        <w:rPr>
+          <w:rStyle w:val="Strong"/>
+          <w:rFonts w:eastAsiaTheme="majorEastAsia"/>
+        </w:rPr>
+        <w:t>Câmpul Nume</w:t>
+      </w:r>
+    </w:p>
+    <w:p>
+      <w:pPr>
+        <w:numPr>
+          <w:ilvl w:val="1"/>
+          <w:numId w:val="3"/>
+        </w:numPr>
+        <w:spacing w:before="100" w:beforeAutospacing="1" w:after="100" w:afterAutospacing="1"/>
+      </w:pPr>
+      <w:r>
+        <w:t>Acceptă doar litere și spații.</w:t>
+      </w:r>
+    </w:p>
+    <w:p>
+      <w:pPr>
+        <w:numPr>
+          <w:ilvl w:val="1"/>
+          <w:numId w:val="3"/>
+        </w:numPr>
+        <w:spacing w:before="100" w:beforeAutospacing="1" w:after="100" w:afterAutospacing="1"/>
+      </w:pPr>
+      <w:r>
+        <w:t>Limită maximă de caractere: 50.</w:t>
+      </w:r>
+    </w:p>
+    <w:p>
+      <w:pPr>
+        <w:numPr>
+          <w:ilvl w:val="1"/>
+          <w:numId w:val="3"/>
+        </w:numPr>
+        <w:spacing w:before="100" w:beforeAutospacing="1" w:after="100" w:afterAutospacing="1"/>
+      </w:pPr>
+      <w:r>
+        <w:t>Respinge numere, simboluri și input gol.</w:t>
+      </w:r>
+    </w:p>
+    <w:p>
+      <w:pPr>
+        <w:pStyle w:val="NormalWeb"/>
+        <w:numPr>
+          <w:ilvl w:val="0"/>
+          <w:numId w:val="3"/>
+        </w:numPr>
+      </w:pPr>
+      <w:r>
+        <w:rPr>
+          <w:rStyle w:val="Strong"/>
+          <w:rFonts w:eastAsiaTheme="majorEastAsia"/>
+        </w:rPr>
+        <w:t>Câmpul Email</w:t>
+      </w:r>
+    </w:p>
+    <w:p>
+      <w:pPr>
+        <w:numPr>
+          <w:ilvl w:val="1"/>
+          <w:numId w:val="3"/>
+        </w:numPr>
+        <w:spacing w:before="100" w:beforeAutospacing="1" w:after="100" w:afterAutospacing="1"/>
+      </w:pPr>
+      <w:r>
+        <w:t xml:space="preserve">Acceptă formate valide de email (ex. </w:t>
+      </w:r>
+      <w:r>
+        <w:rPr>
+          <w:rStyle w:val="HTMLCode"/>
+          <w:rFonts w:eastAsiaTheme="majorEastAsia"/>
+        </w:rPr>
+        <w:t>utilizator@exemplu.com</w:t>
+      </w:r>
+      <w:r>
+        <w:t>).</w:t>
+      </w:r>
+    </w:p>
+    <w:p>
+      <w:pPr>
+        <w:numPr>
+          <w:ilvl w:val="1"/>
+          <w:numId w:val="3"/>
+        </w:numPr>
+        <w:spacing w:before="100" w:beforeAutospacing="1" w:after="100" w:afterAutospacing="1"/>
+      </w:pPr>
+      <w:r>
+        <w:t xml:space="preserve">Respinge formate invalide (ex. </w:t>
+      </w:r>
+      <w:r>
+        <w:rPr>
+          <w:rStyle w:val="HTMLCode"/>
+          <w:rFonts w:eastAsiaTheme="majorEastAsia"/>
+        </w:rPr>
+        <w:t>utilizator@com</w:t>
+      </w:r>
+      <w:r>
+        <w:t xml:space="preserve">, </w:t>
+      </w:r>
+      <w:r>
+        <w:rPr>
+          <w:rStyle w:val="HTMLCode"/>
+          <w:rFonts w:eastAsiaTheme="majorEastAsia"/>
+        </w:rPr>
+        <w:t>utilizator@.com</w:t>
+      </w:r>
+      <w:r>
+        <w:t xml:space="preserve">, </w:t>
+      </w:r>
+      <w:r>
+        <w:rPr>
+          <w:rStyle w:val="HTMLCode"/>
+          <w:rFonts w:eastAsiaTheme="majorEastAsia"/>
+        </w:rPr>
+        <w:t>@exemplu.com</w:t>
+      </w:r>
+      <w:r>
+        <w:t>).</w:t>
+      </w:r>
+    </w:p>
+    <w:p>
+      <w:pPr>
+        <w:numPr>
+          <w:ilvl w:val="1"/>
+          <w:numId w:val="3"/>
+        </w:numPr>
+        <w:spacing w:before="100" w:beforeAutospacing="1" w:after="100" w:afterAutospacing="1"/>
+      </w:pPr>
+      <w:r>
+        <w:t>Nu poate fi gol.</w:t>
+      </w:r>
+    </w:p>
+    <w:p>
+      <w:pPr>
+        <w:pStyle w:val="NormalWeb"/>
+        <w:numPr>
+          <w:ilvl w:val="0"/>
+          <w:numId w:val="3"/>
+        </w:numPr>
+      </w:pPr>
+      <w:r>
+        <w:rPr>
+          <w:rStyle w:val="Strong"/>
+          <w:rFonts w:eastAsiaTheme="majorEastAsia"/>
+        </w:rPr>
+        <w:t>Câmpul Parolă</w:t>
+      </w:r>
+    </w:p>
+    <w:p>
+      <w:pPr>
+        <w:numPr>
+          <w:ilvl w:val="1"/>
+          <w:numId w:val="3"/>
+        </w:numPr>
+        <w:spacing w:before="100" w:beforeAutospacing="1" w:after="100" w:afterAutospacing="1"/>
+      </w:pPr>
+      <w:r>
+        <w:t>Minim 8 caractere.</w:t>
+      </w:r>
+    </w:p>
+    <w:p>
+      <w:pPr>
+        <w:numPr>
+          <w:ilvl w:val="1"/>
+          <w:numId w:val="3"/>
+        </w:numPr>
+        <w:spacing w:before="100" w:beforeAutospacing="1" w:after="100" w:afterAutospacing="1"/>
+      </w:pPr>
+      <w:r>
+        <w:t>Trebuie să conțină cel puțin o literă mare, un număr și un caracter special.</w:t>
+      </w:r>
+    </w:p>
+    <w:p>
+      <w:pPr>
+        <w:numPr>
+          <w:ilvl w:val="1"/>
+          <w:numId w:val="3"/>
+        </w:numPr>
+        <w:spacing w:before="100" w:beforeAutospacing="1" w:after="100" w:afterAutospacing="1"/>
+      </w:pPr>
+      <w:r>
+        <w:t>Respinge spațiile și parolele mai scurte de 8 caractere.</w:t>
+      </w:r>
+    </w:p>
+    <w:p>
+      <w:pPr>
+        <w:pStyle w:val="NormalWeb"/>
+        <w:numPr>
+          <w:ilvl w:val="0"/>
+          <w:numId w:val="3"/>
+        </w:numPr>
+      </w:pPr>
+      <w:r>
+        <w:rPr>
+          <w:rStyle w:val="Strong"/>
+          <w:rFonts w:eastAsiaTheme="majorEastAsia"/>
+        </w:rPr>
+        <w:t>Butonul Submit</w:t>
+      </w:r>
+    </w:p>
+    <w:p>
+      <w:pPr>
+        <w:numPr>
+          <w:ilvl w:val="1"/>
+          <w:numId w:val="3"/>
+        </w:numPr>
+        <w:spacing w:before="100" w:beforeAutospacing="1" w:after="100" w:afterAutospacing="1"/>
+      </w:pPr>
+      <w:r>
+        <w:t>Dezactivat dacă câmpurile obligatorii sunt goale sau invalide.</w:t>
+      </w:r>
+    </w:p>
+    <w:p>
+      <w:pPr>
+        <w:numPr>
+          <w:ilvl w:val="1"/>
+          <w:numId w:val="3"/>
+        </w:numPr>
+        <w:spacing w:before="100" w:beforeAutospacing="1" w:after="100" w:afterAutospacing="1"/>
+      </w:pPr>
+      <w:r>
+        <w:t>Activat doar când toate inputurile sunt valide.</w:t>
+      </w:r>
+    </w:p>
+    <w:p>
+      <w:r>
+        <w:pict w14:anchorId="66C0619D">
+          <v:rect id="_x0000_i1027" style="width:0;height:1.5pt" o:hralign="center" o:hrstd="t" o:hr="t" fillcolor="#a0a0a0" stroked="f"/>
+        </w:pict>
+      </w:r>
+    </w:p>
+    <w:p>
+      <w:pPr>
+        <w:pStyle w:val="NormalWeb"/>
+      </w:pPr>
+      <w:r>
+        <w:rPr>
+          <w:rStyle w:val="Strong"/>
+          <w:rFonts w:eastAsiaTheme="majorEastAsia"/>
+        </w:rPr>
+        <w:lastRenderedPageBreak/>
+        <w:t>B. UI și Utilizabilitate</w:t>
+      </w:r>
+    </w:p>
+    <w:p>
+      <w:pPr>
+        <w:pStyle w:val="NormalWeb"/>
+        <w:numPr>
+          <w:ilvl w:val="0"/>
+          <w:numId w:val="4"/>
+        </w:numPr>
+      </w:pPr>
+      <w:r>
+        <w:rPr>
+          <w:rStyle w:val="Strong"/>
+          <w:rFonts w:eastAsiaTheme="majorEastAsia"/>
+        </w:rPr>
+        <w:t>Aspectul Formularului</w:t>
+      </w:r>
+    </w:p>
+    <w:p>
+      <w:pPr>
+        <w:numPr>
+          <w:ilvl w:val="1"/>
+          <w:numId w:val="4"/>
+        </w:numPr>
+        <w:spacing w:before="100" w:beforeAutospacing="1" w:after="100" w:afterAutospacing="1"/>
+      </w:pPr>
+      <w:r>
+        <w:t>Formularul este centrat și aliniat corect pe toate dispozitivele.</w:t>
+      </w:r>
+    </w:p>
+    <w:p>
+      <w:pPr>
+        <w:numPr>
+          <w:ilvl w:val="1"/>
+          <w:numId w:val="4"/>
+        </w:numPr>
+        <w:spacing w:before="100" w:beforeAutospacing="1" w:after="100" w:afterAutospacing="1"/>
+      </w:pPr>
+      <w:r>
+        <w:t>Etichetele câmpurilor și casetele de input sunt vizibile și fără suprapuneri.</w:t>
+      </w:r>
+    </w:p>
+    <w:p>
+      <w:pPr>
+        <w:pStyle w:val="NormalWeb"/>
+        <w:numPr>
+          <w:ilvl w:val="0"/>
+          <w:numId w:val="4"/>
+        </w:numPr>
+      </w:pPr>
+      <w:r>
+        <w:rPr>
+          <w:rStyle w:val="Strong"/>
+          <w:rFonts w:eastAsiaTheme="majorEastAsia"/>
+        </w:rPr>
+        <w:t>Design Responsiv</w:t>
+      </w:r>
+    </w:p>
+    <w:p>
+      <w:pPr>
+        <w:numPr>
+          <w:ilvl w:val="1"/>
+          <w:numId w:val="4"/>
+        </w:numPr>
+        <w:spacing w:before="100" w:beforeAutospacing="1" w:after="100" w:afterAutospacing="1"/>
+      </w:pPr>
+      <w:r>
+        <w:t>Testare pe desktop, tabletă și mobil.</w:t>
+      </w:r>
+    </w:p>
+    <w:p>
+      <w:pPr>
+        <w:numPr>
+          <w:ilvl w:val="1"/>
+          <w:numId w:val="4"/>
+        </w:numPr>
+        <w:spacing w:before="100" w:beforeAutospacing="1" w:after="100" w:afterAutospacing="1"/>
+      </w:pPr>
+      <w:r>
+        <w:t>Toate elementele trebuie să se adapteze fără să afecteze layout-ul.</w:t>
+      </w:r>
+    </w:p>
+    <w:p>
+      <w:pPr>
+        <w:pStyle w:val="NormalWeb"/>
+        <w:numPr>
+          <w:ilvl w:val="0"/>
+          <w:numId w:val="4"/>
+        </w:numPr>
+      </w:pPr>
+      <w:r>
+        <w:rPr>
+          <w:rStyle w:val="Strong"/>
+          <w:rFonts w:eastAsiaTheme="majorEastAsia"/>
+        </w:rPr>
+        <w:t>Mesaje de Eroare</w:t>
+      </w:r>
+    </w:p>
+    <w:p>
+      <w:pPr>
+        <w:numPr>
+          <w:ilvl w:val="1"/>
+          <w:numId w:val="4"/>
+        </w:numPr>
+        <w:spacing w:before="100" w:beforeAutospacing="1" w:after="100" w:afterAutospacing="1"/>
+      </w:pPr>
+      <w:r>
+        <w:t>Afișează mesaje prietenoase lângă câmpurile invalide.</w:t>
+      </w:r>
+    </w:p>
+    <w:p>
+      <w:pPr>
+        <w:numPr>
+          <w:ilvl w:val="1"/>
+          <w:numId w:val="4"/>
+        </w:numPr>
+        <w:spacing w:before="100" w:beforeAutospacing="1" w:after="100" w:afterAutospacing="1"/>
+      </w:pPr>
+      <w:r>
+        <w:t>Mesajele dispar după corectarea erorii.</w:t>
+      </w:r>
+    </w:p>
+    <w:p>
+      <w:r>
+        <w:pict w14:anchorId="7D6DC3EF">
+          <v:rect id="_x0000_i1028" style="width:0;height:1.5pt" o:hralign="center" o:hrstd="t" o:hr="t" fillcolor="#a0a0a0" stroked="f"/>
+        </w:pict>
+      </w:r>
+    </w:p>
+    <w:p>
+      <w:pPr>
+        <w:pStyle w:val="NormalWeb"/>
+      </w:pPr>
+      <w:r>
+        <w:rPr>
+          <w:rStyle w:val="Strong"/>
+          <w:rFonts w:eastAsiaTheme="majorEastAsia"/>
+        </w:rPr>
+        <w:t>C. Trimiterea Formularului</w:t>
+      </w:r>
+    </w:p>
+    <w:p>
+      <w:pPr>
+        <w:pStyle w:val="NormalWeb"/>
+        <w:numPr>
+          <w:ilvl w:val="0"/>
+          <w:numId w:val="5"/>
+        </w:numPr>
+      </w:pPr>
+      <w:r>
+        <w:rPr>
+          <w:rStyle w:val="Strong"/>
+          <w:rFonts w:eastAsiaTheme="majorEastAsia"/>
+        </w:rPr>
+        <w:t>Trimitere Reușită</w:t>
+      </w:r>
+    </w:p>
+    <w:p>
+      <w:pPr>
+        <w:numPr>
+          <w:ilvl w:val="1"/>
+          <w:numId w:val="5"/>
+        </w:numPr>
+        <w:spacing w:before="100" w:beforeAutospacing="1" w:after="100" w:afterAutospacing="1"/>
+      </w:pPr>
+      <w:r>
+        <w:t>Verifică dacă datele trimise către server/API corespund inputului.</w:t>
+      </w:r>
+    </w:p>
+    <w:p>
+      <w:pPr>
+        <w:numPr>
+          <w:ilvl w:val="1"/>
+          <w:numId w:val="5"/>
+        </w:numPr>
+        <w:spacing w:before="100" w:beforeAutospacing="1" w:after="100" w:afterAutospacing="1"/>
+      </w:pPr>
+      <w:r>
+        <w:t>Formularul se resetează după trimitere.</w:t>
+      </w:r>
+    </w:p>
+    <w:p>
+      <w:pPr>
+        <w:pStyle w:val="NormalWeb"/>
+        <w:numPr>
+          <w:ilvl w:val="0"/>
+          <w:numId w:val="5"/>
+        </w:numPr>
+      </w:pPr>
+      <w:r>
+        <w:rPr>
+          <w:rStyle w:val="Strong"/>
+          <w:rFonts w:eastAsiaTheme="majorEastAsia"/>
+        </w:rPr>
+        <w:t>Cazuri de Eșec</w:t>
+      </w:r>
+    </w:p>
+    <w:p>
+      <w:pPr>
+        <w:numPr>
+          <w:ilvl w:val="1"/>
+          <w:numId w:val="5"/>
+        </w:numPr>
+        <w:spacing w:before="100" w:beforeAutospacing="1" w:after="100" w:afterAutospacing="1"/>
+      </w:pPr>
+      <w:r>
+        <w:t>Gestionează erorile serverului corespunzător (ex. 500 Internal Server Error).</w:t>
+      </w:r>
+    </w:p>
+    <w:p>
+      <w:pPr>
+        <w:numPr>
+          <w:ilvl w:val="1"/>
+          <w:numId w:val="5"/>
+        </w:numPr>
+        <w:spacing w:before="100" w:beforeAutospacing="1" w:after="100" w:afterAutospacing="1"/>
+      </w:pPr>
+      <w:r>
+        <w:t>Afișează un mesaj adecvat pentru probleme de rețea.</w:t>
+      </w:r>
+    </w:p>
+    <w:p>
+      <w:pPr>
+        <w:pStyle w:val="NormalWeb"/>
+        <w:numPr>
+          <w:ilvl w:val="0"/>
+          <w:numId w:val="5"/>
+        </w:numPr>
+      </w:pPr>
+      <w:r>
+        <w:rPr>
+          <w:rStyle w:val="Strong"/>
+          <w:rFonts w:eastAsiaTheme="majorEastAsia"/>
+        </w:rPr>
+        <w:t>Timeout</w:t>
+      </w:r>
+    </w:p>
+    <w:p>
+      <w:pPr>
+        <w:numPr>
+          <w:ilvl w:val="1"/>
+          <w:numId w:val="5"/>
+        </w:numPr>
+        <w:spacing w:before="100" w:beforeAutospacing="1" w:after="100" w:afterAutospacing="1"/>
+      </w:pPr>
+      <w:r>
+        <w:t>Oferă feedback utilizatorului dacă procesul de trimitere durează prea mult.</w:t>
+      </w:r>
+    </w:p>
+    <w:p>
+      <w:r>
+        <w:pict w14:anchorId="7702AA59">
+          <v:rect id="_x0000_i1029" style="width:0;height:1.5pt" o:hralign="center" o:hrstd="t" o:hr="t" fillcolor="#a0a0a0" stroked="f"/>
+        </w:pict>
+      </w:r>
+    </w:p>
+    <w:p>
+      <w:pPr>
+        <w:pStyle w:val="Heading4"/>
+      </w:pPr>
+      <w:r>
+        <w:rPr>
+          <w:rStyle w:val="Strong"/>
+          <w:b w:val="0"/>
+          <w:bCs w:val="0"/>
+        </w:rPr>
+        <w:t>3. Cazuri de Testare</w:t>
+      </w:r>
+    </w:p>
+    <w:tbl>
+      <w:tblPr>
+        <w:tblW w:w="0" w:type="auto"/>
+        <w:tblCellSpacing w:w="15" w:type="dxa"/>
+        <w:tblCellMar>
+          <w:top w:w="15" w:type="dxa"/>
+          <w:left w:w="15" w:type="dxa"/>
+          <w:bottom w:w="15" w:type="dxa"/>
+          <w:right w:w="15" w:type="dxa"/>
+        </w:tblCellMar>
+        <w:tblLook w:val="04A0" w:firstRow="1" w:lastRow="0" w:firstColumn="1" w:lastColumn="0" w:noHBand="0" w:noVBand="1"/>
+      </w:tblPr>
+      <w:tblGrid>
+        <w:gridCol w:w="1089"/>
+        <w:gridCol w:w="1740"/>
+        <w:gridCol w:w="2558"/>
+        <w:gridCol w:w="3639"/>
+      </w:tblGrid>
+      <w:tr>
+        <w:trPr>
+          <w:tblHeader/>
+          <w:tblCellSpacing w:w="15" w:type="dxa"/>
+        </w:trPr>
+        <w:tc>
+          <w:tcPr>
+            <w:tcW w:w="0" w:type="auto"/>
+            <w:vAlign w:val="center"/>
+            <w:hideMark/>
+          </w:tcPr>
+          <w:p>
+            <w:pPr>
+              <w:jc w:val="center"/>
+              <w:rPr>
+                <w:b/>
+                <w:bCs/>
+              </w:rPr>
+            </w:pPr>
+            <w:r>
+              <w:rPr>
+                <w:rStyle w:val="Strong"/>
+              </w:rPr>
+              <w:t>ID Caz Testare</w:t>
+            </w:r>
+          </w:p>
+        </w:tc>
+        <w:tc>
+          <w:tcPr>
+            <w:tcW w:w="0" w:type="auto"/>
+            <w:vAlign w:val="center"/>
+            <w:hideMark/>
+          </w:tcPr>
+          <w:p>
+            <w:pPr>
+              <w:jc w:val="center"/>
+              <w:rPr>
+                <w:b/>
+                <w:bCs/>
+              </w:rPr>
+            </w:pPr>
+            <w:r>
+              <w:rPr>
+                <w:rStyle w:val="Strong"/>
+              </w:rPr>
+              <w:t>Scenariu</w:t>
+            </w:r>
+          </w:p>
+        </w:tc>
+        <w:tc>
+          <w:tcPr>
+            <w:tcW w:w="0" w:type="auto"/>
+            <w:vAlign w:val="center"/>
+            <w:hideMark/>
+          </w:tcPr>
+          <w:p>
+            <w:pPr>
+              <w:jc w:val="center"/>
+              <w:rPr>
+                <w:b/>
+                <w:bCs/>
+              </w:rPr>
+            </w:pPr>
+            <w:r>
+              <w:rPr>
+                <w:rStyle w:val="Strong"/>
+              </w:rPr>
+              <w:t>Pași</w:t>
+            </w:r>
+          </w:p>
+        </w:tc>
+        <w:tc>
+          <w:tcPr>
+            <w:tcW w:w="0" w:type="auto"/>
+            <w:vAlign w:val="center"/>
+            <w:hideMark/>
+          </w:tcPr>
+          <w:p>
+            <w:pPr>
+              <w:jc w:val="center"/>
+              <w:rPr>
+                <w:b/>
+                <w:bCs/>
+              </w:rPr>
+            </w:pPr>
+            <w:r>
+              <w:rPr>
+                <w:rStyle w:val="Strong"/>
+              </w:rPr>
+              <w:t>Rezultat Așteptat</w:t>
+            </w:r>
+          </w:p>
+        </w:tc>
+      </w:tr>
+      <w:tr>
+        <w:trPr>
+          <w:tblCellSpacing w:w="15" w:type="dxa"/>
+        </w:trPr>
+        <w:tc>
+          <w:tcPr>
+            <w:tcW w:w="0" w:type="auto"/>
+            <w:vAlign w:val="center"/>
+            <w:hideMark/>
+          </w:tcPr>
+          <w:p>
+            <w:r>
+              <w:t>TC001</w:t>
+            </w:r>
+          </w:p>
+        </w:tc>
+        <w:tc>
+          <w:tcPr>
+            <w:tcW w:w="0" w:type="auto"/>
+            <w:vAlign w:val="center"/>
+            <w:hideMark/>
+          </w:tcPr>
+          <w:p>
+            <w:r>
+              <w:t>Validare Câmp Nume</w:t>
+            </w:r>
+          </w:p>
+        </w:tc>
+        <w:tc>
+          <w:tcPr>
+            <w:tcW w:w="0" w:type="auto"/>
+            <w:vAlign w:val="center"/>
+            <w:hideMark/>
+          </w:tcPr>
+          <w:p>
+            <w:r>
+              <w:t>Introdu caractere invalide (</w:t>
+            </w:r>
+            <w:r>
+              <w:rPr>
+                <w:rStyle w:val="HTMLCode"/>
+                <w:rFonts w:eastAsiaTheme="majorEastAsia"/>
+              </w:rPr>
+              <w:t>123!@#</w:t>
+            </w:r>
+            <w:r>
+              <w:t>).</w:t>
+            </w:r>
+          </w:p>
+        </w:tc>
+        <w:tc>
+          <w:tcPr>
+            <w:tcW w:w="0" w:type="auto"/>
+            <w:vAlign w:val="center"/>
+            <w:hideMark/>
+          </w:tcPr>
+          <w:p>
+            <w:r>
+              <w:t>Afișează "Numele trebuie să conțină doar litere."</w:t>
+            </w:r>
+          </w:p>
+        </w:tc>
+      </w:tr>
+      <w:tr>
+        <w:trPr>
+          <w:tblCellSpacing w:w="15" w:type="dxa"/>
+        </w:trPr>
+        <w:tc>
+          <w:tcPr>
+            <w:tcW w:w="0" w:type="auto"/>
+            <w:vAlign w:val="center"/>
+            <w:hideMark/>
+          </w:tcPr>
+          <w:p>
+            <w:r>
+              <w:t>TC002</w:t>
+            </w:r>
+          </w:p>
+        </w:tc>
+        <w:tc>
+          <w:tcPr>
+            <w:tcW w:w="0" w:type="auto"/>
+            <w:vAlign w:val="center"/>
+            <w:hideMark/>
+          </w:tcPr>
+          <w:p>
+            <w:r>
+              <w:t>Validare Câmp Email</w:t>
+            </w:r>
+          </w:p>
+        </w:tc>
+        <w:tc>
+          <w:tcPr>
+            <w:tcW w:w="0" w:type="auto"/>
+            <w:vAlign w:val="center"/>
+            <w:hideMark/>
+          </w:tcPr>
+          <w:p>
+            <w:r>
+              <w:t>Introdu email invalid (</w:t>
+            </w:r>
+            <w:r>
+              <w:rPr>
+                <w:rStyle w:val="HTMLCode"/>
+                <w:rFonts w:eastAsiaTheme="majorEastAsia"/>
+              </w:rPr>
+              <w:t>user@com</w:t>
+            </w:r>
+            <w:r>
+              <w:t>).</w:t>
+            </w:r>
+          </w:p>
+        </w:tc>
+        <w:tc>
+          <w:tcPr>
+            <w:tcW w:w="0" w:type="auto"/>
+            <w:vAlign w:val="center"/>
+            <w:hideMark/>
+          </w:tcPr>
+          <w:p>
+            <w:r>
+              <w:t>Afișează "Introduceți o adresă de email validă."</w:t>
+            </w:r>
+          </w:p>
+        </w:tc>
+      </w:tr>
+      <w:tr>
+        <w:trPr>
+          <w:tblCellSpacing w:w="15" w:type="dxa"/>
+        </w:trPr>
+        <w:tc>
+          <w:tcPr>
+            <w:tcW w:w="0" w:type="auto"/>
+            <w:vAlign w:val="center"/>
+            <w:hideMark/>
+          </w:tcPr>
+          <w:p>
+            <w:r>
+              <w:t>TC003</w:t>
+            </w:r>
+          </w:p>
+        </w:tc>
+        <w:tc>
+          <w:tcPr>
+            <w:tcW w:w="0" w:type="auto"/>
+            <w:vAlign w:val="center"/>
+            <w:hideMark/>
+          </w:tcPr>
+          <w:p>
+            <w:r>
+              <w:t>Validare Câmp Parolă</w:t>
+            </w:r>
+          </w:p>
+        </w:tc>
+        <w:tc>
+          <w:tcPr>
+            <w:tcW w:w="0" w:type="auto"/>
+            <w:vAlign w:val="center"/>
+            <w:hideMark/>
+          </w:tcPr>
+          <w:p>
+            <w:r>
+              <w:t>Introdu parolă scurtă (</w:t>
+            </w:r>
+            <w:r>
+              <w:rPr>
+                <w:rStyle w:val="HTMLCode"/>
+                <w:rFonts w:eastAsiaTheme="majorEastAsia"/>
+              </w:rPr>
+              <w:t>Pass1!</w:t>
+            </w:r>
+            <w:r>
+              <w:t>).</w:t>
+            </w:r>
+          </w:p>
+        </w:tc>
+        <w:tc>
+          <w:tcPr>
+            <w:tcW w:w="0" w:type="auto"/>
+            <w:vAlign w:val="center"/>
+            <w:hideMark/>
+          </w:tcPr>
+          <w:p>
+            <w:r>
+              <w:t>Afișează "Parola trebuie să aibă cel puțin 8 caractere."</w:t>
+            </w:r>
+          </w:p>
+        </w:tc>
+      </w:tr>
+      <w:tr>
+        <w:trPr>
+          <w:tblCellSpacing w:w="15" w:type="dxa"/>
+        </w:trPr>
+        <w:tc>
+          <w:tcPr>
+            <w:tcW w:w="0" w:type="auto"/>
+            <w:vAlign w:val="center"/>
+            <w:hideMark/>
+          </w:tcPr>
+          <w:p>
+            <w:r>
+              <w:t>TC004</w:t>
+            </w:r>
+          </w:p>
+        </w:tc>
+        <w:tc>
+          <w:tcPr>
+            <w:tcW w:w="0" w:type="auto"/>
+            <w:vAlign w:val="center"/>
+            <w:hideMark/>
+          </w:tcPr>
+          <w:p>
+            <w:r>
+              <w:t>Design Responsiv</w:t>
+            </w:r>
+          </w:p>
+        </w:tc>
+        <w:tc>
+          <w:tcPr>
+            <w:tcW w:w="0" w:type="auto"/>
+            <w:vAlign w:val="center"/>
+            <w:hideMark/>
+          </w:tcPr>
+          <w:p>
+            <w:r>
+              <w:t>Deschide pe un dispozitiv mobil.</w:t>
+            </w:r>
+          </w:p>
+        </w:tc>
+        <w:tc>
+          <w:tcPr>
+            <w:tcW w:w="0" w:type="auto"/>
+            <w:vAlign w:val="center"/>
+            <w:hideMark/>
+          </w:tcPr>
+          <w:p>
+            <w:r>
+              <w:t>Elementele formularului sunt aliniate și accesibile.</w:t>
+            </w:r>
+          </w:p>
+        </w:tc>
+      </w:tr>
+      <w:tr>
+        <w:trPr>
+          <w:tblCellSpacing w:w="15" w:type="dxa"/>
+        </w:trPr>
+        <w:tc>
+          <w:tcPr>
+            <w:tcW w:w="0" w:type="auto"/>
+            <w:vAlign w:val="center"/>
+            <w:hideMark/>
+          </w:tcPr>
+          <w:p>
+            <w:r>
+              <w:t>TC005</w:t>
+            </w:r>
+          </w:p>
+        </w:tc>
+        <w:tc>
+          <w:tcPr>
+            <w:tcW w:w="0" w:type="auto"/>
+            <w:vAlign w:val="center"/>
+            <w:hideMark/>
+          </w:tcPr>
+          <w:p>
+            <w:r>
+              <w:t>Trimitere Reușită</w:t>
+            </w:r>
+          </w:p>
+        </w:tc>
+        <w:tc>
+          <w:tcPr>
+            <w:tcW w:w="0" w:type="auto"/>
+            <w:vAlign w:val="center"/>
+            <w:hideMark/>
+          </w:tcPr>
+          <w:p>
+            <w:r>
+              <w:t>Completează date valide și apasă Submit.</w:t>
+            </w:r>
+          </w:p>
+        </w:tc>
+        <w:tc>
+          <w:tcPr>
+            <w:tcW w:w="0" w:type="auto"/>
+            <w:vAlign w:val="center"/>
+            <w:hideMark/>
+          </w:tcPr>
+          <w:p>
+            <w:r>
+              <w:t>Afișează un mesaj de succes sau navighează la următoarea pagină.</w:t>
+            </w:r>
+          </w:p>
+        </w:tc>
+      </w:tr>
+      <w:tr>
+        <w:trPr>
+          <w:tblCellSpacing w:w="15" w:type="dxa"/>
+        </w:trPr>
+        <w:tc>
+          <w:tcPr>
+            <w:tcW w:w="0" w:type="auto"/>
+            <w:vAlign w:val="center"/>
+            <w:hideMark/>
+          </w:tcPr>
+          <w:p>
+            <w:r>
+              <w:t>TC006</w:t>
+            </w:r>
+          </w:p>
+        </w:tc>
+        <w:tc>
+          <w:tcPr>
+            <w:tcW w:w="0" w:type="auto"/>
+            <w:vAlign w:val="center"/>
+            <w:hideMark/>
+          </w:tcPr>
+          <w:p>
+            <w:r>
+              <w:t>Gestionare Eroare Server</w:t>
+            </w:r>
+          </w:p>
+        </w:tc>
+        <w:tc>
+          <w:tcPr>
+            <w:tcW w:w="0" w:type="auto"/>
+            <w:vAlign w:val="center"/>
+            <w:hideMark/>
+          </w:tcPr>
+          <w:p>
+            <w:r>
+              <w:t>Simulează o eroare de server (500).</w:t>
+            </w:r>
+          </w:p>
+        </w:tc>
+        <w:tc>
+          <w:tcPr>
+            <w:tcW w:w="0" w:type="auto"/>
+            <w:vAlign w:val="center"/>
+            <w:hideMark/>
+          </w:tcPr>
+          <w:p>
+            <w:r>
+              <w:t>Afișează "Ceva nu a funcționat. Încercați din nou mai târziu."</w:t>
+            </w:r>
+          </w:p>
+        </w:tc>
+      </w:tr>
+    </w:tbl>
+    <w:p>
+      <w:r>
+        <w:pict w14:anchorId="3C4E025B">
+          <v:rect id="_x0000_i1030" style="width:0;height:1.5pt" o:hralign="center" o:hrstd="t" o:hr="t" fillcolor="#a0a0a0" stroked="f"/>
+        </w:pict>
+      </w:r>
+    </w:p>
+    <w:p>
+      <w:pPr>
+        <w:pStyle w:val="Heading4"/>
+      </w:pPr>
+      <w:r>
+        <w:rPr>
+          <w:rStyle w:val="Strong"/>
+          <w:b w:val="0"/>
+          <w:bCs w:val="0"/>
+        </w:rPr>
+        <w:t>4. Mediu de Testare</w:t>
+      </w:r>
+    </w:p>
+    <w:p>
+      <w:pPr>
+        <w:numPr>
+          <w:ilvl w:val="0"/>
+          <w:numId w:val="6"/>
+        </w:numPr>
+        <w:spacing w:before="100" w:beforeAutospacing="1" w:after="100" w:afterAutospacing="1"/>
+      </w:pPr>
+      <w:r>
+        <w:rPr>
+          <w:rStyle w:val="Strong"/>
+        </w:rPr>
+        <w:t>Dispozitive</w:t>
+      </w:r>
+      <w:r>
+        <w:t>: PC (Windows 10), Mac, iPhone, telefon Android.</w:t>
+      </w:r>
+    </w:p>
+    <w:p>
+      <w:pPr>
+        <w:numPr>
+          <w:ilvl w:val="0"/>
+          <w:numId w:val="6"/>
+        </w:numPr>
+        <w:spacing w:before="100" w:beforeAutospacing="1" w:after="100" w:afterAutospacing="1"/>
+      </w:pPr>
+      <w:r>
+        <w:rPr>
+          <w:rStyle w:val="Strong"/>
+        </w:rPr>
+        <w:t>Browsere</w:t>
+      </w:r>
+      <w:r>
+        <w:t>: Chrome (ultima versiune), Firefox, Safari.</w:t>
+      </w:r>
+    </w:p>
+    <w:p>
+      <w:pPr>
+        <w:numPr>
+          <w:ilvl w:val="0"/>
+          <w:numId w:val="6"/>
+        </w:numPr>
+        <w:spacing w:before="100" w:beforeAutospacing="1" w:after="100" w:afterAutospacing="1"/>
+      </w:pPr>
+      <w:r>
+        <w:rPr>
+          <w:rStyle w:val="Strong"/>
+        </w:rPr>
+        <w:lastRenderedPageBreak/>
+        <w:t>Date de Testare</w:t>
+      </w:r>
+      <w:r>
+        <w:t>:</w:t>
+      </w:r>
+    </w:p>
+    <w:p>
+      <w:pPr>
+        <w:numPr>
+          <w:ilvl w:val="1"/>
+          <w:numId w:val="6"/>
+        </w:numPr>
+        <w:spacing w:before="100" w:beforeAutospacing="1" w:after="100" w:afterAutospacing="1"/>
+      </w:pPr>
+      <w:r>
+        <w:t xml:space="preserve">Nume: </w:t>
+      </w:r>
+      <w:r>
+        <w:rPr>
+          <w:rStyle w:val="HTMLCode"/>
+          <w:rFonts w:eastAsiaTheme="majorEastAsia"/>
+        </w:rPr>
+        <w:t>John Doe</w:t>
+      </w:r>
+    </w:p>
+    <w:p>
+      <w:pPr>
+        <w:numPr>
+          <w:ilvl w:val="1"/>
+          <w:numId w:val="6"/>
+        </w:numPr>
+        <w:spacing w:before="100" w:beforeAutospacing="1" w:after="100" w:afterAutospacing="1"/>
+      </w:pPr>
+      <w:r>
+        <w:t xml:space="preserve">Email: </w:t>
+      </w:r>
+      <w:r>
+        <w:rPr>
+          <w:rStyle w:val="HTMLCode"/>
+          <w:rFonts w:eastAsiaTheme="majorEastAsia"/>
+        </w:rPr>
+        <w:t>john.doe@example.com</w:t>
+      </w:r>
+    </w:p>
+    <w:p>
+      <w:pPr>
+        <w:numPr>
+          <w:ilvl w:val="1"/>
+          <w:numId w:val="6"/>
+        </w:numPr>
+        <w:spacing w:before="100" w:beforeAutospacing="1" w:after="100" w:afterAutospacing="1"/>
+      </w:pPr>
+      <w:r>
+        <w:t xml:space="preserve">Parolă: </w:t>
+      </w:r>
+      <w:r>
+        <w:rPr>
+          <w:rStyle w:val="HTMLCode"/>
+          <w:rFonts w:eastAsiaTheme="majorEastAsia"/>
+        </w:rPr>
+        <w:t>Parola1!</w:t>
+      </w:r>
+    </w:p>
+    <w:p>
+      <w:r>
+        <w:pict w14:anchorId="17BD37CD">
+          <v:rect id="_x0000_i1031" style="width:0;height:1.5pt" o:hralign="center" o:hrstd="t" o:hr="t" fillcolor="#a0a0a0" stroked="f"/>
+        </w:pict>
+      </w:r>
+    </w:p>
+    <w:p>
+      <w:pPr>
+        <w:pStyle w:val="Heading4"/>
+      </w:pPr>
+      <w:r>
+        <w:rPr>
+          <w:rStyle w:val="Strong"/>
+          <w:b w:val="0"/>
+          <w:bCs w:val="0"/>
+        </w:rPr>
+        <w:t>5. Presupuneri și Riscuri</w:t>
+      </w:r>
+    </w:p>
+    <w:p>
+      <w:pPr>
+        <w:numPr>
+          <w:ilvl w:val="0"/>
+          <w:numId w:val="7"/>
+        </w:numPr>
+        <w:spacing w:before="100" w:beforeAutospacing="1" w:after="100" w:afterAutospacing="1"/>
+      </w:pPr>
+      <w:r>
+        <w:rPr>
+          <w:rStyle w:val="Strong"/>
+        </w:rPr>
+        <w:t>Presupunere</w:t>
+      </w:r>
+      <w:r>
+        <w:t>: Endpoint-urile API pentru trimitere sunt funcționale.</w:t>
+      </w:r>
+    </w:p>
+    <w:p>
+      <w:pPr>
+        <w:numPr>
+          <w:ilvl w:val="0"/>
+          <w:numId w:val="7"/>
+        </w:numPr>
+        <w:spacing w:before="100" w:beforeAutospacing="1" w:after="100" w:afterAutospacing="1"/>
+      </w:pPr>
+      <w:r>
+        <w:rPr>
+          <w:rStyle w:val="Strong"/>
+        </w:rPr>
+        <w:t>Risc</w:t>
+      </w:r>
+      <w:r>
+        <w:t>: Cazuri limită, cum ar fi internet intermitent, pot fi dificil de simulat constant.</w:t>
+      </w:r>
+    </w:p>
+    <w:p>
+      <w:r>
+        <w:pict w14:anchorId="511265AD">
+          <v:rect id="_x0000_i1032" style="width:0;height:1.5pt" o:hralign="center" o:hrstd="t" o:hr="t" fillcolor="#a0a0a0" stroked="f"/>
+        </w:pict>
+      </w:r>
+    </w:p>
+    <w:p>
+      <w:pPr>
+        <w:pStyle w:val="Heading4"/>
+      </w:pPr>
+      <w:r>
+        <w:rPr>
+          <w:rStyle w:val="Strong"/>
+          <w:b w:val="0"/>
+          <w:bCs w:val="0"/>
+        </w:rPr>
+        <w:t>6. Criterii de Intrare și Ieșire</w:t>
+      </w:r>
+    </w:p>
+    <w:p>
+      <w:pPr>
+        <w:pStyle w:val="NormalWeb"/>
+      </w:pPr>
+      <w:r>
+        <w:rPr>
+          <w:rStyle w:val="Strong"/>
+          <w:rFonts w:eastAsiaTheme="majorEastAsia"/>
+        </w:rPr>
+        <w:t>Criterii de Intrare</w:t>
+      </w:r>
+      <w:r>
+        <w:t>:</w:t>
+      </w:r>
+    </w:p>
+    <w:p>
+      <w:pPr>
+        <w:numPr>
+          <w:ilvl w:val="0"/>
+          <w:numId w:val="8"/>
+        </w:numPr>
+        <w:spacing w:before="100" w:beforeAutospacing="1" w:after="100" w:afterAutospacing="1"/>
+      </w:pPr>
+      <w:r>
+        <w:t>Formularul este complet dezvoltat și accesibil pentru testare.</w:t>
+      </w:r>
+    </w:p>
+    <w:p>
+      <w:pPr>
+        <w:numPr>
+          <w:ilvl w:val="0"/>
+          <w:numId w:val="8"/>
+        </w:numPr>
+        <w:spacing w:before="100" w:beforeAutospacing="1" w:after="100" w:afterAutospacing="1"/>
+      </w:pPr>
+      <w:r>
+        <w:t>Logica de validare este implementată.</w:t>
+      </w:r>
+    </w:p>
+    <w:p>
+      <w:pPr>
+        <w:pStyle w:val="NormalWeb"/>
+      </w:pPr>
+      <w:r>
+        <w:rPr>
+          <w:rStyle w:val="Strong"/>
+          <w:rFonts w:eastAsiaTheme="majorEastAsia"/>
+        </w:rPr>
+        <w:t>Criterii de Ieșire</w:t>
+      </w:r>
+      <w:r>
+        <w:t>:</w:t>
+      </w:r>
+    </w:p>
+    <w:p>
+      <w:pPr>
+        <w:numPr>
+          <w:ilvl w:val="0"/>
+          <w:numId w:val="9"/>
+        </w:numPr>
+        <w:spacing w:before="100" w:beforeAutospacing="1" w:after="100" w:afterAutospacing="1"/>
+      </w:pPr>
+      <w:r>
+        <w:t>Toate cazurile critice de testare au fost trecute.</w:t>
+      </w:r>
+    </w:p>
+    <w:p>
+      <w:pPr>
+        <w:numPr>
+          <w:ilvl w:val="0"/>
+          <w:numId w:val="9"/>
+        </w:numPr>
+        <w:spacing w:before="100" w:beforeAutospacing="1" w:after="100" w:afterAutospacing="1"/>
+      </w:pPr>
+      <w:r>
+        <w:t>Nu există bug-uri de severitate ridicată deschise.</w:t>
+      </w:r>
+    </w:p>
+    <w:p>
+      <w:pPr>
+        <w:spacing w:before="100" w:beforeAutospacing="1" w:after="100" w:afterAutospacing="1"/>
+      </w:pPr>
+    </w:p>
+    <w:p>
+      <w:pPr>
+        <w:spacing w:before="100" w:beforeAutospacing="1" w:after="100" w:afterAutospacing="1"/>
+      </w:pPr>
+    </w:p>
+    <w:p>
+      <w:pPr>
+        <w:pStyle w:val="Heading3"/>
+      </w:pPr>
+      <w:r>
+        <w:rPr>
+          <w:rStyle w:val="Strong"/>
+          <w:b w:val="0"/>
+          <w:bCs w:val="0"/>
+        </w:rPr>
+        <w:t>Exemple de teste auxiliare:</w:t>
+      </w:r>
+    </w:p>
+    <w:p>
+      <w:pPr>
+        <w:pStyle w:val="NormalWeb"/>
+        <w:numPr>
+          <w:ilvl w:val="0"/>
+          <w:numId w:val="10"/>
+        </w:numPr>
+      </w:pPr>
+      <w:r>
+        <w:rPr>
+          <w:rStyle w:val="Strong"/>
+          <w:rFonts w:eastAsiaTheme="majorEastAsia"/>
+        </w:rPr>
+        <w:t>Testarea mesajelor de eroare</w:t>
+      </w:r>
+    </w:p>
+    <w:p>
+      <w:pPr>
+        <w:numPr>
+          <w:ilvl w:val="1"/>
+          <w:numId w:val="10"/>
+        </w:numPr>
+        <w:spacing w:before="100" w:beforeAutospacing="1" w:after="100" w:afterAutospacing="1"/>
+      </w:pPr>
+      <w:r>
+        <w:t>Verificarea faptului că aplicația afișează mesaje de eroare clare și utile pentru utilizator în cazul unor inputuri invalide sau al unei erori de sistem.</w:t>
+      </w:r>
+    </w:p>
+    <w:p>
+      <w:pPr>
+        <w:pStyle w:val="NormalWeb"/>
+        <w:numPr>
+          <w:ilvl w:val="0"/>
+          <w:numId w:val="10"/>
+        </w:numPr>
+      </w:pPr>
+      <w:r>
+        <w:rPr>
+          <w:rStyle w:val="Strong"/>
+          <w:rFonts w:eastAsiaTheme="majorEastAsia"/>
+        </w:rPr>
+        <w:t>Testarea compatibilității</w:t>
+      </w:r>
+    </w:p>
+    <w:p>
+      <w:pPr>
+        <w:numPr>
+          <w:ilvl w:val="1"/>
+          <w:numId w:val="10"/>
+        </w:numPr>
+        <w:spacing w:before="100" w:beforeAutospacing="1" w:after="100" w:afterAutospacing="1"/>
+      </w:pPr>
+      <w:r>
+        <w:t>Asigurarea că aplicația funcționează corect pe diferite dispozitive, sisteme de operare sau browsere.</w:t>
+      </w:r>
+    </w:p>
+    <w:p>
+      <w:pPr>
+        <w:pStyle w:val="NormalWeb"/>
+        <w:numPr>
+          <w:ilvl w:val="0"/>
+          <w:numId w:val="10"/>
+        </w:numPr>
+      </w:pPr>
+      <w:r>
+        <w:rPr>
+          <w:rStyle w:val="Strong"/>
+          <w:rFonts w:eastAsiaTheme="majorEastAsia"/>
+        </w:rPr>
+        <w:t>Testarea proceselor de backup și restaurare</w:t>
+      </w:r>
+    </w:p>
+    <w:p>
+      <w:pPr>
+        <w:numPr>
+          <w:ilvl w:val="1"/>
+          <w:numId w:val="10"/>
+        </w:numPr>
+        <w:spacing w:before="100" w:beforeAutospacing="1" w:after="100" w:afterAutospacing="1"/>
+      </w:pPr>
+      <w:r>
+        <w:t>Verificarea dacă datele aplicației pot fi salvate și restaurate corect, chiar dacă aceasta nu este o funcționalitate principală.</w:t>
+      </w:r>
+    </w:p>
+    <w:p>
+      <w:pPr>
+        <w:pStyle w:val="NormalWeb"/>
+        <w:numPr>
+          <w:ilvl w:val="0"/>
+          <w:numId w:val="10"/>
+        </w:numPr>
+      </w:pPr>
+      <w:r>
+        <w:rPr>
+          <w:rStyle w:val="Strong"/>
+          <w:rFonts w:eastAsiaTheme="majorEastAsia"/>
+        </w:rPr>
+        <w:t>Testarea setărilor implicite (default settings)</w:t>
+      </w:r>
+    </w:p>
+    <w:p>
+      <w:pPr>
+        <w:numPr>
+          <w:ilvl w:val="1"/>
+          <w:numId w:val="10"/>
+        </w:numPr>
+        <w:spacing w:before="100" w:beforeAutospacing="1" w:after="100" w:afterAutospacing="1"/>
+      </w:pPr>
+      <w:r>
+        <w:t>Confirmarea faptului că aplicația funcționează corect cu setările predefinite și că utilizatorul le poate modifica.</w:t>
+      </w:r>
+    </w:p>
+    <w:p>
+      <w:pPr>
+        <w:pStyle w:val="NormalWeb"/>
+        <w:numPr>
+          <w:ilvl w:val="0"/>
+          <w:numId w:val="10"/>
+        </w:numPr>
+      </w:pPr>
+      <w:r>
+        <w:rPr>
+          <w:rStyle w:val="Strong"/>
+          <w:rFonts w:eastAsiaTheme="majorEastAsia"/>
+        </w:rPr>
+        <w:t>Testarea logurilor și monitorizării</w:t>
+      </w:r>
+    </w:p>
+    <w:p>
+      <w:pPr>
+        <w:numPr>
+          <w:ilvl w:val="1"/>
+          <w:numId w:val="10"/>
+        </w:numPr>
+        <w:spacing w:before="100" w:beforeAutospacing="1" w:after="100" w:afterAutospacing="1"/>
+      </w:pPr>
+      <w:r>
+        <w:t>Asigurarea că aplicația înregistrează în mod corespunzător evenimentele și erorile în fișierele de log sau alte sisteme de monitorizare.</w:t>
+      </w:r>
+    </w:p>
+    <w:p>
+      <w:pPr>
+        <w:spacing w:before="100" w:beforeAutospacing="1" w:after="100" w:afterAutospacing="1"/>
+      </w:pPr>
     </w:p>
     <w:p>
       <w:pPr>
@@ -160,8 +1749,125 @@
 </file>
 
 <file path=word/numbering.xml><?xml version="1.0" encoding="utf-8"?>
-<w:numbering xmlns:wpc="http://schemas.microsoft.com/office/word/2010/wordprocessingCanvas" xmlns:cx="http://schemas.microsoft.com/office/drawing/2014/chartex" xmlns:cx1="http://schemas.microsoft.com/office/drawing/2015/9/8/chartex" xmlns:cx2="http://schemas.microsoft.com/office/drawing/2015/10/21/chartex" xmlns:cx3="http://schemas.microsoft.com/office/drawing/2016/5/9/chartex" xmlns:cx4="http://schemas.microsoft.com/office/drawing/2016/5/10/chartex" xmlns:cx5="http://schemas.microsoft.com/office/drawing/2016/5/11/chartex" xmlns:cx6="http://schemas.microsoft.com/office/drawing/2016/5/12/chartex" xmlns:cx7="http://schemas.microsoft.com/office/drawing/2016/5/13/chartex" xmlns:cx8="http://schemas.microsoft.com/office/drawing/2016/5/14/chartex" xmlns:mc="http://schemas.openxmlformats.org/markup-compatibility/2006" xmlns:aink="http://schemas.microsoft.com/office/drawing/2016/ink" xmlns:am3d="http://schemas.microsoft.com/office/drawing/2017/model3d" xmlns:o="urn:schemas-microsoft-com:office:office" xmlns:oel="http://schemas.microsoft.com/office/2019/extlst" xmlns:r="http://schemas.openxmlformats.org/officeDocument/2006/relationships" xmlns:m="http://schemas.openxmlformats.org/officeDocument/2006/math" xmlns:v="urn:schemas-microsoft-com:vml" xmlns:wp14="http://schemas.microsoft.com/office/word/2010/wordprocessingDrawing" xmlns:wp="http://schemas.openxmlformats.org/drawingml/2006/wordprocessingDrawing" xmlns:w10="urn:schemas-microsoft-com:office:word" xmlns:w="http://schemas.openxmlformats.org/wordprocessingml/2006/main" xmlns:w14="http://schemas.microsoft.com/office/word/2010/wordml" xmlns:w15="http://schemas.microsoft.com/office/word/2012/wordml" xmlns:w16cex="http://schemas.microsoft.com/office/word/2018/wordml/cex" xmlns:w16cid="http://schemas.microsoft.com/office/word/2016/wordml/cid" xmlns:w16="http://schemas.microsoft.com/office/word/2018/wordml" xmlns:w16du="http://schemas.microsoft.com/office/word/2023/wordml/word16du" xmlns:w16sdtdh="http://schemas.microsoft.com/office/word/2020/wordml/sdtdatahash" xmlns:w16se="http://schemas.microsoft.com/office/word/2015/wordml/symex" xmlns:wpg="http://schemas.microsoft.com/office/word/2010/wordprocessingGroup" xmlns:wpi="http://schemas.microsoft.com/office/word/2010/wordprocessingInk" xmlns:wne="http://schemas.microsoft.com/office/word/2006/wordml" xmlns:wps="http://schemas.microsoft.com/office/word/2010/wordprocessingShape" mc:Ignorable="w14 w15 w16se w16cid w16 w16cex w16sdtdh w16du wp14">
+<w:numbering xmlns:wpc="http://schemas.microsoft.com/office/word/2010/wordprocessingCanvas" xmlns:cx="http://schemas.microsoft.com/office/drawing/2014/chartex" xmlns:cx1="http://schemas.microsoft.com/office/drawing/2015/9/8/chartex" xmlns:cx2="http://schemas.microsoft.com/office/drawing/2015/10/21/chartex" xmlns:cx3="http://schemas.microsoft.com/office/drawing/2016/5/9/chartex" xmlns:cx4="http://schemas.microsoft.com/office/drawing/2016/5/10/chartex" xmlns:cx5="http://schemas.microsoft.com/office/drawing/2016/5/11/chartex" xmlns:cx6="http://schemas.microsoft.com/office/drawing/2016/5/12/chartex" xmlns:cx7="http://schemas.microsoft.com/office/drawing/2016/5/13/chartex" xmlns:cx8="http://schemas.microsoft.com/office/drawing/2016/5/14/chartex" xmlns:mc="http://schemas.openxmlformats.org/markup-compatibility/2006" xmlns:aink="http://schemas.microsoft.com/office/drawing/2016/ink" xmlns:am3d="http://schemas.microsoft.com/office/drawing/2017/model3d" xmlns:o="urn:schemas-microsoft-com:office:office" xmlns:r="http://schemas.openxmlformats.org/officeDocument/2006/relationships" xmlns:m="http://schemas.openxmlformats.org/officeDocument/2006/math" xmlns:v="urn:schemas-microsoft-com:vml" xmlns:wp14="http://schemas.microsoft.com/office/word/2010/wordprocessingDrawing" xmlns:wp="http://schemas.openxmlformats.org/drawingml/2006/wordprocessingDrawing" xmlns:w10="urn:schemas-microsoft-com:office:word" xmlns:w="http://schemas.openxmlformats.org/wordprocessingml/2006/main" xmlns:w14="http://schemas.microsoft.com/office/word/2010/wordml" xmlns:w15="http://schemas.microsoft.com/office/word/2012/wordml" xmlns:w16cex="http://schemas.microsoft.com/office/word/2018/wordml/cex" xmlns:w16cid="http://schemas.microsoft.com/office/word/2016/wordml/cid" xmlns:w16="http://schemas.microsoft.com/office/word/2018/wordml" xmlns:w16sdtdh="http://schemas.microsoft.com/office/word/2020/wordml/sdtdatahash" xmlns:w16se="http://schemas.microsoft.com/office/word/2015/wordml/symex" xmlns:wpg="http://schemas.microsoft.com/office/word/2010/wordprocessingGroup" xmlns:wpi="http://schemas.microsoft.com/office/word/2010/wordprocessingInk" xmlns:wne="http://schemas.microsoft.com/office/word/2006/wordml" xmlns:wps="http://schemas.microsoft.com/office/word/2010/wordprocessingShape" mc:Ignorable="w14 w15 w16se w16cid w16 w16cex w16sdtdh wp14">
   <w:abstractNum w:abstractNumId="0" w15:restartNumberingAfterBreak="0">
+    <w:nsid w:val="08886FC6"/>
+    <w:multiLevelType w:val="multilevel"/>
+    <w:tmpl w:val="8BB4F5E0"/>
+    <w:lvl w:ilvl="0">
+      <w:start w:val="1"/>
+      <w:numFmt w:val="decimal"/>
+      <w:lvlText w:val="%1."/>
+      <w:lvlJc w:val="left"/>
+      <w:pPr>
+        <w:tabs>
+          <w:tab w:val="num" w:pos="720"/>
+        </w:tabs>
+        <w:ind w:left="720" w:hanging="360"/>
+      </w:pPr>
+    </w:lvl>
+    <w:lvl w:ilvl="1">
+      <w:start w:val="1"/>
+      <w:numFmt w:val="bullet"/>
+      <w:lvlText w:val="o"/>
+      <w:lvlJc w:val="left"/>
+      <w:pPr>
+        <w:tabs>
+          <w:tab w:val="num" w:pos="1440"/>
+        </w:tabs>
+        <w:ind w:left="1440" w:hanging="360"/>
+      </w:pPr>
+      <w:rPr>
+        <w:rFonts w:ascii="Courier New" w:hAnsi="Courier New" w:hint="default"/>
+        <w:sz w:val="20"/>
+      </w:rPr>
+    </w:lvl>
+    <w:lvl w:ilvl="2" w:tentative="1">
+      <w:start w:val="1"/>
+      <w:numFmt w:val="decimal"/>
+      <w:lvlText w:val="%3."/>
+      <w:lvlJc w:val="left"/>
+      <w:pPr>
+        <w:tabs>
+          <w:tab w:val="num" w:pos="2160"/>
+        </w:tabs>
+        <w:ind w:left="2160" w:hanging="360"/>
+      </w:pPr>
+    </w:lvl>
+    <w:lvl w:ilvl="3" w:tentative="1">
+      <w:start w:val="1"/>
+      <w:numFmt w:val="decimal"/>
+      <w:lvlText w:val="%4."/>
+      <w:lvlJc w:val="left"/>
+      <w:pPr>
+        <w:tabs>
+          <w:tab w:val="num" w:pos="2880"/>
+        </w:tabs>
+        <w:ind w:left="2880" w:hanging="360"/>
+      </w:pPr>
+    </w:lvl>
+    <w:lvl w:ilvl="4" w:tentative="1">
+      <w:start w:val="1"/>
+      <w:numFmt w:val="decimal"/>
+      <w:lvlText w:val="%5."/>
+      <w:lvlJc w:val="left"/>
+      <w:pPr>
+        <w:tabs>
+          <w:tab w:val="num" w:pos="3600"/>
+        </w:tabs>
+        <w:ind w:left="3600" w:hanging="360"/>
+      </w:pPr>
+    </w:lvl>
+    <w:lvl w:ilvl="5" w:tentative="1">
+      <w:start w:val="1"/>
+      <w:numFmt w:val="decimal"/>
+      <w:lvlText w:val="%6."/>
+      <w:lvlJc w:val="left"/>
+      <w:pPr>
+        <w:tabs>
+          <w:tab w:val="num" w:pos="4320"/>
+        </w:tabs>
+        <w:ind w:left="4320" w:hanging="360"/>
+      </w:pPr>
+    </w:lvl>
+    <w:lvl w:ilvl="6" w:tentative="1">
+      <w:start w:val="1"/>
+      <w:numFmt w:val="decimal"/>
+      <w:lvlText w:val="%7."/>
+      <w:lvlJc w:val="left"/>
+      <w:pPr>
+        <w:tabs>
+          <w:tab w:val="num" w:pos="5040"/>
+        </w:tabs>
+        <w:ind w:left="5040" w:hanging="360"/>
+      </w:pPr>
+    </w:lvl>
+    <w:lvl w:ilvl="7" w:tentative="1">
+      <w:start w:val="1"/>
+      <w:numFmt w:val="decimal"/>
+      <w:lvlText w:val="%8."/>
+      <w:lvlJc w:val="left"/>
+      <w:pPr>
+        <w:tabs>
+          <w:tab w:val="num" w:pos="5760"/>
+        </w:tabs>
+        <w:ind w:left="5760" w:hanging="360"/>
+      </w:pPr>
+    </w:lvl>
+    <w:lvl w:ilvl="8" w:tentative="1">
+      <w:start w:val="1"/>
+      <w:numFmt w:val="decimal"/>
+      <w:lvlText w:val="%9."/>
+      <w:lvlJc w:val="left"/>
+      <w:pPr>
+        <w:tabs>
+          <w:tab w:val="num" w:pos="6480"/>
+        </w:tabs>
+        <w:ind w:left="6480" w:hanging="360"/>
+      </w:pPr>
+    </w:lvl>
+  </w:abstractNum>
+  <w:abstractNum w:abstractNumId="1" w15:restartNumberingAfterBreak="0">
     <w:nsid w:val="09D308BB"/>
     <w:multiLevelType w:val="multilevel"/>
     <w:tmpl w:val="2F6A7DBA"/>
@@ -310,14 +2016,1137 @@
       </w:rPr>
     </w:lvl>
   </w:abstractNum>
-  <w:num w:numId="1" w16cid:durableId="1618684508">
+  <w:abstractNum w:abstractNumId="2" w15:restartNumberingAfterBreak="0">
+    <w:nsid w:val="0B2B29B1"/>
+    <w:multiLevelType w:val="multilevel"/>
+    <w:tmpl w:val="5A2CCA94"/>
+    <w:lvl w:ilvl="0">
+      <w:start w:val="1"/>
+      <w:numFmt w:val="bullet"/>
+      <w:lvlText w:val=""/>
+      <w:lvlJc w:val="left"/>
+      <w:pPr>
+        <w:tabs>
+          <w:tab w:val="num" w:pos="720"/>
+        </w:tabs>
+        <w:ind w:left="720" w:hanging="360"/>
+      </w:pPr>
+      <w:rPr>
+        <w:rFonts w:ascii="Symbol" w:hAnsi="Symbol" w:hint="default"/>
+        <w:sz w:val="20"/>
+      </w:rPr>
+    </w:lvl>
+    <w:lvl w:ilvl="1" w:tentative="1">
+      <w:start w:val="1"/>
+      <w:numFmt w:val="bullet"/>
+      <w:lvlText w:val="o"/>
+      <w:lvlJc w:val="left"/>
+      <w:pPr>
+        <w:tabs>
+          <w:tab w:val="num" w:pos="1440"/>
+        </w:tabs>
+        <w:ind w:left="1440" w:hanging="360"/>
+      </w:pPr>
+      <w:rPr>
+        <w:rFonts w:ascii="Courier New" w:hAnsi="Courier New" w:hint="default"/>
+        <w:sz w:val="20"/>
+      </w:rPr>
+    </w:lvl>
+    <w:lvl w:ilvl="2" w:tentative="1">
+      <w:start w:val="1"/>
+      <w:numFmt w:val="bullet"/>
+      <w:lvlText w:val=""/>
+      <w:lvlJc w:val="left"/>
+      <w:pPr>
+        <w:tabs>
+          <w:tab w:val="num" w:pos="2160"/>
+        </w:tabs>
+        <w:ind w:left="2160" w:hanging="360"/>
+      </w:pPr>
+      <w:rPr>
+        <w:rFonts w:ascii="Wingdings" w:hAnsi="Wingdings" w:hint="default"/>
+        <w:sz w:val="20"/>
+      </w:rPr>
+    </w:lvl>
+    <w:lvl w:ilvl="3" w:tentative="1">
+      <w:start w:val="1"/>
+      <w:numFmt w:val="bullet"/>
+      <w:lvlText w:val=""/>
+      <w:lvlJc w:val="left"/>
+      <w:pPr>
+        <w:tabs>
+          <w:tab w:val="num" w:pos="2880"/>
+        </w:tabs>
+        <w:ind w:left="2880" w:hanging="360"/>
+      </w:pPr>
+      <w:rPr>
+        <w:rFonts w:ascii="Wingdings" w:hAnsi="Wingdings" w:hint="default"/>
+        <w:sz w:val="20"/>
+      </w:rPr>
+    </w:lvl>
+    <w:lvl w:ilvl="4" w:tentative="1">
+      <w:start w:val="1"/>
+      <w:numFmt w:val="bullet"/>
+      <w:lvlText w:val=""/>
+      <w:lvlJc w:val="left"/>
+      <w:pPr>
+        <w:tabs>
+          <w:tab w:val="num" w:pos="3600"/>
+        </w:tabs>
+        <w:ind w:left="3600" w:hanging="360"/>
+      </w:pPr>
+      <w:rPr>
+        <w:rFonts w:ascii="Wingdings" w:hAnsi="Wingdings" w:hint="default"/>
+        <w:sz w:val="20"/>
+      </w:rPr>
+    </w:lvl>
+    <w:lvl w:ilvl="5" w:tentative="1">
+      <w:start w:val="1"/>
+      <w:numFmt w:val="bullet"/>
+      <w:lvlText w:val=""/>
+      <w:lvlJc w:val="left"/>
+      <w:pPr>
+        <w:tabs>
+          <w:tab w:val="num" w:pos="4320"/>
+        </w:tabs>
+        <w:ind w:left="4320" w:hanging="360"/>
+      </w:pPr>
+      <w:rPr>
+        <w:rFonts w:ascii="Wingdings" w:hAnsi="Wingdings" w:hint="default"/>
+        <w:sz w:val="20"/>
+      </w:rPr>
+    </w:lvl>
+    <w:lvl w:ilvl="6" w:tentative="1">
+      <w:start w:val="1"/>
+      <w:numFmt w:val="bullet"/>
+      <w:lvlText w:val=""/>
+      <w:lvlJc w:val="left"/>
+      <w:pPr>
+        <w:tabs>
+          <w:tab w:val="num" w:pos="5040"/>
+        </w:tabs>
+        <w:ind w:left="5040" w:hanging="360"/>
+      </w:pPr>
+      <w:rPr>
+        <w:rFonts w:ascii="Wingdings" w:hAnsi="Wingdings" w:hint="default"/>
+        <w:sz w:val="20"/>
+      </w:rPr>
+    </w:lvl>
+    <w:lvl w:ilvl="7" w:tentative="1">
+      <w:start w:val="1"/>
+      <w:numFmt w:val="bullet"/>
+      <w:lvlText w:val=""/>
+      <w:lvlJc w:val="left"/>
+      <w:pPr>
+        <w:tabs>
+          <w:tab w:val="num" w:pos="5760"/>
+        </w:tabs>
+        <w:ind w:left="5760" w:hanging="360"/>
+      </w:pPr>
+      <w:rPr>
+        <w:rFonts w:ascii="Wingdings" w:hAnsi="Wingdings" w:hint="default"/>
+        <w:sz w:val="20"/>
+      </w:rPr>
+    </w:lvl>
+    <w:lvl w:ilvl="8" w:tentative="1">
+      <w:start w:val="1"/>
+      <w:numFmt w:val="bullet"/>
+      <w:lvlText w:val=""/>
+      <w:lvlJc w:val="left"/>
+      <w:pPr>
+        <w:tabs>
+          <w:tab w:val="num" w:pos="6480"/>
+        </w:tabs>
+        <w:ind w:left="6480" w:hanging="360"/>
+      </w:pPr>
+      <w:rPr>
+        <w:rFonts w:ascii="Wingdings" w:hAnsi="Wingdings" w:hint="default"/>
+        <w:sz w:val="20"/>
+      </w:rPr>
+    </w:lvl>
+  </w:abstractNum>
+  <w:abstractNum w:abstractNumId="3" w15:restartNumberingAfterBreak="0">
+    <w:nsid w:val="15A4671E"/>
+    <w:multiLevelType w:val="multilevel"/>
+    <w:tmpl w:val="87543800"/>
+    <w:lvl w:ilvl="0">
+      <w:start w:val="1"/>
+      <w:numFmt w:val="decimal"/>
+      <w:lvlText w:val="%1."/>
+      <w:lvlJc w:val="left"/>
+      <w:pPr>
+        <w:tabs>
+          <w:tab w:val="num" w:pos="720"/>
+        </w:tabs>
+        <w:ind w:left="720" w:hanging="360"/>
+      </w:pPr>
+    </w:lvl>
+    <w:lvl w:ilvl="1">
+      <w:start w:val="1"/>
+      <w:numFmt w:val="bullet"/>
+      <w:lvlText w:val="o"/>
+      <w:lvlJc w:val="left"/>
+      <w:pPr>
+        <w:tabs>
+          <w:tab w:val="num" w:pos="1440"/>
+        </w:tabs>
+        <w:ind w:left="1440" w:hanging="360"/>
+      </w:pPr>
+      <w:rPr>
+        <w:rFonts w:ascii="Courier New" w:hAnsi="Courier New" w:hint="default"/>
+        <w:sz w:val="20"/>
+      </w:rPr>
+    </w:lvl>
+    <w:lvl w:ilvl="2" w:tentative="1">
+      <w:start w:val="1"/>
+      <w:numFmt w:val="decimal"/>
+      <w:lvlText w:val="%3."/>
+      <w:lvlJc w:val="left"/>
+      <w:pPr>
+        <w:tabs>
+          <w:tab w:val="num" w:pos="2160"/>
+        </w:tabs>
+        <w:ind w:left="2160" w:hanging="360"/>
+      </w:pPr>
+    </w:lvl>
+    <w:lvl w:ilvl="3" w:tentative="1">
+      <w:start w:val="1"/>
+      <w:numFmt w:val="decimal"/>
+      <w:lvlText w:val="%4."/>
+      <w:lvlJc w:val="left"/>
+      <w:pPr>
+        <w:tabs>
+          <w:tab w:val="num" w:pos="2880"/>
+        </w:tabs>
+        <w:ind w:left="2880" w:hanging="360"/>
+      </w:pPr>
+    </w:lvl>
+    <w:lvl w:ilvl="4" w:tentative="1">
+      <w:start w:val="1"/>
+      <w:numFmt w:val="decimal"/>
+      <w:lvlText w:val="%5."/>
+      <w:lvlJc w:val="left"/>
+      <w:pPr>
+        <w:tabs>
+          <w:tab w:val="num" w:pos="3600"/>
+        </w:tabs>
+        <w:ind w:left="3600" w:hanging="360"/>
+      </w:pPr>
+    </w:lvl>
+    <w:lvl w:ilvl="5" w:tentative="1">
+      <w:start w:val="1"/>
+      <w:numFmt w:val="decimal"/>
+      <w:lvlText w:val="%6."/>
+      <w:lvlJc w:val="left"/>
+      <w:pPr>
+        <w:tabs>
+          <w:tab w:val="num" w:pos="4320"/>
+        </w:tabs>
+        <w:ind w:left="4320" w:hanging="360"/>
+      </w:pPr>
+    </w:lvl>
+    <w:lvl w:ilvl="6" w:tentative="1">
+      <w:start w:val="1"/>
+      <w:numFmt w:val="decimal"/>
+      <w:lvlText w:val="%7."/>
+      <w:lvlJc w:val="left"/>
+      <w:pPr>
+        <w:tabs>
+          <w:tab w:val="num" w:pos="5040"/>
+        </w:tabs>
+        <w:ind w:left="5040" w:hanging="360"/>
+      </w:pPr>
+    </w:lvl>
+    <w:lvl w:ilvl="7" w:tentative="1">
+      <w:start w:val="1"/>
+      <w:numFmt w:val="decimal"/>
+      <w:lvlText w:val="%8."/>
+      <w:lvlJc w:val="left"/>
+      <w:pPr>
+        <w:tabs>
+          <w:tab w:val="num" w:pos="5760"/>
+        </w:tabs>
+        <w:ind w:left="5760" w:hanging="360"/>
+      </w:pPr>
+    </w:lvl>
+    <w:lvl w:ilvl="8" w:tentative="1">
+      <w:start w:val="1"/>
+      <w:numFmt w:val="decimal"/>
+      <w:lvlText w:val="%9."/>
+      <w:lvlJc w:val="left"/>
+      <w:pPr>
+        <w:tabs>
+          <w:tab w:val="num" w:pos="6480"/>
+        </w:tabs>
+        <w:ind w:left="6480" w:hanging="360"/>
+      </w:pPr>
+    </w:lvl>
+  </w:abstractNum>
+  <w:abstractNum w:abstractNumId="4" w15:restartNumberingAfterBreak="0">
+    <w:nsid w:val="1B3914FA"/>
+    <w:multiLevelType w:val="multilevel"/>
+    <w:tmpl w:val="EAB482F8"/>
+    <w:lvl w:ilvl="0">
+      <w:start w:val="1"/>
+      <w:numFmt w:val="bullet"/>
+      <w:lvlText w:val=""/>
+      <w:lvlJc w:val="left"/>
+      <w:pPr>
+        <w:tabs>
+          <w:tab w:val="num" w:pos="720"/>
+        </w:tabs>
+        <w:ind w:left="720" w:hanging="360"/>
+      </w:pPr>
+      <w:rPr>
+        <w:rFonts w:ascii="Symbol" w:hAnsi="Symbol" w:hint="default"/>
+        <w:sz w:val="20"/>
+      </w:rPr>
+    </w:lvl>
+    <w:lvl w:ilvl="1" w:tentative="1">
+      <w:start w:val="1"/>
+      <w:numFmt w:val="bullet"/>
+      <w:lvlText w:val="o"/>
+      <w:lvlJc w:val="left"/>
+      <w:pPr>
+        <w:tabs>
+          <w:tab w:val="num" w:pos="1440"/>
+        </w:tabs>
+        <w:ind w:left="1440" w:hanging="360"/>
+      </w:pPr>
+      <w:rPr>
+        <w:rFonts w:ascii="Courier New" w:hAnsi="Courier New" w:hint="default"/>
+        <w:sz w:val="20"/>
+      </w:rPr>
+    </w:lvl>
+    <w:lvl w:ilvl="2" w:tentative="1">
+      <w:start w:val="1"/>
+      <w:numFmt w:val="bullet"/>
+      <w:lvlText w:val=""/>
+      <w:lvlJc w:val="left"/>
+      <w:pPr>
+        <w:tabs>
+          <w:tab w:val="num" w:pos="2160"/>
+        </w:tabs>
+        <w:ind w:left="2160" w:hanging="360"/>
+      </w:pPr>
+      <w:rPr>
+        <w:rFonts w:ascii="Wingdings" w:hAnsi="Wingdings" w:hint="default"/>
+        <w:sz w:val="20"/>
+      </w:rPr>
+    </w:lvl>
+    <w:lvl w:ilvl="3" w:tentative="1">
+      <w:start w:val="1"/>
+      <w:numFmt w:val="bullet"/>
+      <w:lvlText w:val=""/>
+      <w:lvlJc w:val="left"/>
+      <w:pPr>
+        <w:tabs>
+          <w:tab w:val="num" w:pos="2880"/>
+        </w:tabs>
+        <w:ind w:left="2880" w:hanging="360"/>
+      </w:pPr>
+      <w:rPr>
+        <w:rFonts w:ascii="Wingdings" w:hAnsi="Wingdings" w:hint="default"/>
+        <w:sz w:val="20"/>
+      </w:rPr>
+    </w:lvl>
+    <w:lvl w:ilvl="4" w:tentative="1">
+      <w:start w:val="1"/>
+      <w:numFmt w:val="bullet"/>
+      <w:lvlText w:val=""/>
+      <w:lvlJc w:val="left"/>
+      <w:pPr>
+        <w:tabs>
+          <w:tab w:val="num" w:pos="3600"/>
+        </w:tabs>
+        <w:ind w:left="3600" w:hanging="360"/>
+      </w:pPr>
+      <w:rPr>
+        <w:rFonts w:ascii="Wingdings" w:hAnsi="Wingdings" w:hint="default"/>
+        <w:sz w:val="20"/>
+      </w:rPr>
+    </w:lvl>
+    <w:lvl w:ilvl="5" w:tentative="1">
+      <w:start w:val="1"/>
+      <w:numFmt w:val="bullet"/>
+      <w:lvlText w:val=""/>
+      <w:lvlJc w:val="left"/>
+      <w:pPr>
+        <w:tabs>
+          <w:tab w:val="num" w:pos="4320"/>
+        </w:tabs>
+        <w:ind w:left="4320" w:hanging="360"/>
+      </w:pPr>
+      <w:rPr>
+        <w:rFonts w:ascii="Wingdings" w:hAnsi="Wingdings" w:hint="default"/>
+        <w:sz w:val="20"/>
+      </w:rPr>
+    </w:lvl>
+    <w:lvl w:ilvl="6" w:tentative="1">
+      <w:start w:val="1"/>
+      <w:numFmt w:val="bullet"/>
+      <w:lvlText w:val=""/>
+      <w:lvlJc w:val="left"/>
+      <w:pPr>
+        <w:tabs>
+          <w:tab w:val="num" w:pos="5040"/>
+        </w:tabs>
+        <w:ind w:left="5040" w:hanging="360"/>
+      </w:pPr>
+      <w:rPr>
+        <w:rFonts w:ascii="Wingdings" w:hAnsi="Wingdings" w:hint="default"/>
+        <w:sz w:val="20"/>
+      </w:rPr>
+    </w:lvl>
+    <w:lvl w:ilvl="7" w:tentative="1">
+      <w:start w:val="1"/>
+      <w:numFmt w:val="bullet"/>
+      <w:lvlText w:val=""/>
+      <w:lvlJc w:val="left"/>
+      <w:pPr>
+        <w:tabs>
+          <w:tab w:val="num" w:pos="5760"/>
+        </w:tabs>
+        <w:ind w:left="5760" w:hanging="360"/>
+      </w:pPr>
+      <w:rPr>
+        <w:rFonts w:ascii="Wingdings" w:hAnsi="Wingdings" w:hint="default"/>
+        <w:sz w:val="20"/>
+      </w:rPr>
+    </w:lvl>
+    <w:lvl w:ilvl="8" w:tentative="1">
+      <w:start w:val="1"/>
+      <w:numFmt w:val="bullet"/>
+      <w:lvlText w:val=""/>
+      <w:lvlJc w:val="left"/>
+      <w:pPr>
+        <w:tabs>
+          <w:tab w:val="num" w:pos="6480"/>
+        </w:tabs>
+        <w:ind w:left="6480" w:hanging="360"/>
+      </w:pPr>
+      <w:rPr>
+        <w:rFonts w:ascii="Wingdings" w:hAnsi="Wingdings" w:hint="default"/>
+        <w:sz w:val="20"/>
+      </w:rPr>
+    </w:lvl>
+  </w:abstractNum>
+  <w:abstractNum w:abstractNumId="5" w15:restartNumberingAfterBreak="0">
+    <w:nsid w:val="22A304F9"/>
+    <w:multiLevelType w:val="multilevel"/>
+    <w:tmpl w:val="09C8B402"/>
+    <w:lvl w:ilvl="0">
+      <w:start w:val="1"/>
+      <w:numFmt w:val="decimal"/>
+      <w:lvlText w:val="%1."/>
+      <w:lvlJc w:val="left"/>
+      <w:pPr>
+        <w:tabs>
+          <w:tab w:val="num" w:pos="720"/>
+        </w:tabs>
+        <w:ind w:left="720" w:hanging="360"/>
+      </w:pPr>
+    </w:lvl>
+    <w:lvl w:ilvl="1">
+      <w:start w:val="1"/>
+      <w:numFmt w:val="bullet"/>
+      <w:lvlText w:val="o"/>
+      <w:lvlJc w:val="left"/>
+      <w:pPr>
+        <w:tabs>
+          <w:tab w:val="num" w:pos="1440"/>
+        </w:tabs>
+        <w:ind w:left="1440" w:hanging="360"/>
+      </w:pPr>
+      <w:rPr>
+        <w:rFonts w:ascii="Courier New" w:hAnsi="Courier New" w:hint="default"/>
+        <w:sz w:val="20"/>
+      </w:rPr>
+    </w:lvl>
+    <w:lvl w:ilvl="2" w:tentative="1">
+      <w:start w:val="1"/>
+      <w:numFmt w:val="decimal"/>
+      <w:lvlText w:val="%3."/>
+      <w:lvlJc w:val="left"/>
+      <w:pPr>
+        <w:tabs>
+          <w:tab w:val="num" w:pos="2160"/>
+        </w:tabs>
+        <w:ind w:left="2160" w:hanging="360"/>
+      </w:pPr>
+    </w:lvl>
+    <w:lvl w:ilvl="3" w:tentative="1">
+      <w:start w:val="1"/>
+      <w:numFmt w:val="decimal"/>
+      <w:lvlText w:val="%4."/>
+      <w:lvlJc w:val="left"/>
+      <w:pPr>
+        <w:tabs>
+          <w:tab w:val="num" w:pos="2880"/>
+        </w:tabs>
+        <w:ind w:left="2880" w:hanging="360"/>
+      </w:pPr>
+    </w:lvl>
+    <w:lvl w:ilvl="4" w:tentative="1">
+      <w:start w:val="1"/>
+      <w:numFmt w:val="decimal"/>
+      <w:lvlText w:val="%5."/>
+      <w:lvlJc w:val="left"/>
+      <w:pPr>
+        <w:tabs>
+          <w:tab w:val="num" w:pos="3600"/>
+        </w:tabs>
+        <w:ind w:left="3600" w:hanging="360"/>
+      </w:pPr>
+    </w:lvl>
+    <w:lvl w:ilvl="5" w:tentative="1">
+      <w:start w:val="1"/>
+      <w:numFmt w:val="decimal"/>
+      <w:lvlText w:val="%6."/>
+      <w:lvlJc w:val="left"/>
+      <w:pPr>
+        <w:tabs>
+          <w:tab w:val="num" w:pos="4320"/>
+        </w:tabs>
+        <w:ind w:left="4320" w:hanging="360"/>
+      </w:pPr>
+    </w:lvl>
+    <w:lvl w:ilvl="6" w:tentative="1">
+      <w:start w:val="1"/>
+      <w:numFmt w:val="decimal"/>
+      <w:lvlText w:val="%7."/>
+      <w:lvlJc w:val="left"/>
+      <w:pPr>
+        <w:tabs>
+          <w:tab w:val="num" w:pos="5040"/>
+        </w:tabs>
+        <w:ind w:left="5040" w:hanging="360"/>
+      </w:pPr>
+    </w:lvl>
+    <w:lvl w:ilvl="7" w:tentative="1">
+      <w:start w:val="1"/>
+      <w:numFmt w:val="decimal"/>
+      <w:lvlText w:val="%8."/>
+      <w:lvlJc w:val="left"/>
+      <w:pPr>
+        <w:tabs>
+          <w:tab w:val="num" w:pos="5760"/>
+        </w:tabs>
+        <w:ind w:left="5760" w:hanging="360"/>
+      </w:pPr>
+    </w:lvl>
+    <w:lvl w:ilvl="8" w:tentative="1">
+      <w:start w:val="1"/>
+      <w:numFmt w:val="decimal"/>
+      <w:lvlText w:val="%9."/>
+      <w:lvlJc w:val="left"/>
+      <w:pPr>
+        <w:tabs>
+          <w:tab w:val="num" w:pos="6480"/>
+        </w:tabs>
+        <w:ind w:left="6480" w:hanging="360"/>
+      </w:pPr>
+    </w:lvl>
+  </w:abstractNum>
+  <w:abstractNum w:abstractNumId="6" w15:restartNumberingAfterBreak="0">
+    <w:nsid w:val="454E169C"/>
+    <w:multiLevelType w:val="multilevel"/>
+    <w:tmpl w:val="324E65DC"/>
+    <w:lvl w:ilvl="0">
+      <w:start w:val="1"/>
+      <w:numFmt w:val="bullet"/>
+      <w:lvlText w:val=""/>
+      <w:lvlJc w:val="left"/>
+      <w:pPr>
+        <w:tabs>
+          <w:tab w:val="num" w:pos="720"/>
+        </w:tabs>
+        <w:ind w:left="720" w:hanging="360"/>
+      </w:pPr>
+      <w:rPr>
+        <w:rFonts w:ascii="Symbol" w:hAnsi="Symbol" w:hint="default"/>
+        <w:sz w:val="20"/>
+      </w:rPr>
+    </w:lvl>
+    <w:lvl w:ilvl="1" w:tentative="1">
+      <w:start w:val="1"/>
+      <w:numFmt w:val="bullet"/>
+      <w:lvlText w:val="o"/>
+      <w:lvlJc w:val="left"/>
+      <w:pPr>
+        <w:tabs>
+          <w:tab w:val="num" w:pos="1440"/>
+        </w:tabs>
+        <w:ind w:left="1440" w:hanging="360"/>
+      </w:pPr>
+      <w:rPr>
+        <w:rFonts w:ascii="Courier New" w:hAnsi="Courier New" w:hint="default"/>
+        <w:sz w:val="20"/>
+      </w:rPr>
+    </w:lvl>
+    <w:lvl w:ilvl="2" w:tentative="1">
+      <w:start w:val="1"/>
+      <w:numFmt w:val="bullet"/>
+      <w:lvlText w:val=""/>
+      <w:lvlJc w:val="left"/>
+      <w:pPr>
+        <w:tabs>
+          <w:tab w:val="num" w:pos="2160"/>
+        </w:tabs>
+        <w:ind w:left="2160" w:hanging="360"/>
+      </w:pPr>
+      <w:rPr>
+        <w:rFonts w:ascii="Wingdings" w:hAnsi="Wingdings" w:hint="default"/>
+        <w:sz w:val="20"/>
+      </w:rPr>
+    </w:lvl>
+    <w:lvl w:ilvl="3" w:tentative="1">
+      <w:start w:val="1"/>
+      <w:numFmt w:val="bullet"/>
+      <w:lvlText w:val=""/>
+      <w:lvlJc w:val="left"/>
+      <w:pPr>
+        <w:tabs>
+          <w:tab w:val="num" w:pos="2880"/>
+        </w:tabs>
+        <w:ind w:left="2880" w:hanging="360"/>
+      </w:pPr>
+      <w:rPr>
+        <w:rFonts w:ascii="Wingdings" w:hAnsi="Wingdings" w:hint="default"/>
+        <w:sz w:val="20"/>
+      </w:rPr>
+    </w:lvl>
+    <w:lvl w:ilvl="4" w:tentative="1">
+      <w:start w:val="1"/>
+      <w:numFmt w:val="bullet"/>
+      <w:lvlText w:val=""/>
+      <w:lvlJc w:val="left"/>
+      <w:pPr>
+        <w:tabs>
+          <w:tab w:val="num" w:pos="3600"/>
+        </w:tabs>
+        <w:ind w:left="3600" w:hanging="360"/>
+      </w:pPr>
+      <w:rPr>
+        <w:rFonts w:ascii="Wingdings" w:hAnsi="Wingdings" w:hint="default"/>
+        <w:sz w:val="20"/>
+      </w:rPr>
+    </w:lvl>
+    <w:lvl w:ilvl="5" w:tentative="1">
+      <w:start w:val="1"/>
+      <w:numFmt w:val="bullet"/>
+      <w:lvlText w:val=""/>
+      <w:lvlJc w:val="left"/>
+      <w:pPr>
+        <w:tabs>
+          <w:tab w:val="num" w:pos="4320"/>
+        </w:tabs>
+        <w:ind w:left="4320" w:hanging="360"/>
+      </w:pPr>
+      <w:rPr>
+        <w:rFonts w:ascii="Wingdings" w:hAnsi="Wingdings" w:hint="default"/>
+        <w:sz w:val="20"/>
+      </w:rPr>
+    </w:lvl>
+    <w:lvl w:ilvl="6" w:tentative="1">
+      <w:start w:val="1"/>
+      <w:numFmt w:val="bullet"/>
+      <w:lvlText w:val=""/>
+      <w:lvlJc w:val="left"/>
+      <w:pPr>
+        <w:tabs>
+          <w:tab w:val="num" w:pos="5040"/>
+        </w:tabs>
+        <w:ind w:left="5040" w:hanging="360"/>
+      </w:pPr>
+      <w:rPr>
+        <w:rFonts w:ascii="Wingdings" w:hAnsi="Wingdings" w:hint="default"/>
+        <w:sz w:val="20"/>
+      </w:rPr>
+    </w:lvl>
+    <w:lvl w:ilvl="7" w:tentative="1">
+      <w:start w:val="1"/>
+      <w:numFmt w:val="bullet"/>
+      <w:lvlText w:val=""/>
+      <w:lvlJc w:val="left"/>
+      <w:pPr>
+        <w:tabs>
+          <w:tab w:val="num" w:pos="5760"/>
+        </w:tabs>
+        <w:ind w:left="5760" w:hanging="360"/>
+      </w:pPr>
+      <w:rPr>
+        <w:rFonts w:ascii="Wingdings" w:hAnsi="Wingdings" w:hint="default"/>
+        <w:sz w:val="20"/>
+      </w:rPr>
+    </w:lvl>
+    <w:lvl w:ilvl="8" w:tentative="1">
+      <w:start w:val="1"/>
+      <w:numFmt w:val="bullet"/>
+      <w:lvlText w:val=""/>
+      <w:lvlJc w:val="left"/>
+      <w:pPr>
+        <w:tabs>
+          <w:tab w:val="num" w:pos="6480"/>
+        </w:tabs>
+        <w:ind w:left="6480" w:hanging="360"/>
+      </w:pPr>
+      <w:rPr>
+        <w:rFonts w:ascii="Wingdings" w:hAnsi="Wingdings" w:hint="default"/>
+        <w:sz w:val="20"/>
+      </w:rPr>
+    </w:lvl>
+  </w:abstractNum>
+  <w:abstractNum w:abstractNumId="7" w15:restartNumberingAfterBreak="0">
+    <w:nsid w:val="5DAC6883"/>
+    <w:multiLevelType w:val="multilevel"/>
+    <w:tmpl w:val="6FBC054A"/>
+    <w:lvl w:ilvl="0">
+      <w:start w:val="1"/>
+      <w:numFmt w:val="decimal"/>
+      <w:lvlText w:val="%1."/>
+      <w:lvlJc w:val="left"/>
+      <w:pPr>
+        <w:tabs>
+          <w:tab w:val="num" w:pos="720"/>
+        </w:tabs>
+        <w:ind w:left="720" w:hanging="360"/>
+      </w:pPr>
+    </w:lvl>
+    <w:lvl w:ilvl="1">
+      <w:start w:val="1"/>
+      <w:numFmt w:val="bullet"/>
+      <w:lvlText w:val="o"/>
+      <w:lvlJc w:val="left"/>
+      <w:pPr>
+        <w:tabs>
+          <w:tab w:val="num" w:pos="1440"/>
+        </w:tabs>
+        <w:ind w:left="1440" w:hanging="360"/>
+      </w:pPr>
+      <w:rPr>
+        <w:rFonts w:ascii="Courier New" w:hAnsi="Courier New" w:hint="default"/>
+        <w:sz w:val="20"/>
+      </w:rPr>
+    </w:lvl>
+    <w:lvl w:ilvl="2" w:tentative="1">
+      <w:start w:val="1"/>
+      <w:numFmt w:val="decimal"/>
+      <w:lvlText w:val="%3."/>
+      <w:lvlJc w:val="left"/>
+      <w:pPr>
+        <w:tabs>
+          <w:tab w:val="num" w:pos="2160"/>
+        </w:tabs>
+        <w:ind w:left="2160" w:hanging="360"/>
+      </w:pPr>
+    </w:lvl>
+    <w:lvl w:ilvl="3" w:tentative="1">
+      <w:start w:val="1"/>
+      <w:numFmt w:val="decimal"/>
+      <w:lvlText w:val="%4."/>
+      <w:lvlJc w:val="left"/>
+      <w:pPr>
+        <w:tabs>
+          <w:tab w:val="num" w:pos="2880"/>
+        </w:tabs>
+        <w:ind w:left="2880" w:hanging="360"/>
+      </w:pPr>
+    </w:lvl>
+    <w:lvl w:ilvl="4" w:tentative="1">
+      <w:start w:val="1"/>
+      <w:numFmt w:val="decimal"/>
+      <w:lvlText w:val="%5."/>
+      <w:lvlJc w:val="left"/>
+      <w:pPr>
+        <w:tabs>
+          <w:tab w:val="num" w:pos="3600"/>
+        </w:tabs>
+        <w:ind w:left="3600" w:hanging="360"/>
+      </w:pPr>
+    </w:lvl>
+    <w:lvl w:ilvl="5" w:tentative="1">
+      <w:start w:val="1"/>
+      <w:numFmt w:val="decimal"/>
+      <w:lvlText w:val="%6."/>
+      <w:lvlJc w:val="left"/>
+      <w:pPr>
+        <w:tabs>
+          <w:tab w:val="num" w:pos="4320"/>
+        </w:tabs>
+        <w:ind w:left="4320" w:hanging="360"/>
+      </w:pPr>
+    </w:lvl>
+    <w:lvl w:ilvl="6" w:tentative="1">
+      <w:start w:val="1"/>
+      <w:numFmt w:val="decimal"/>
+      <w:lvlText w:val="%7."/>
+      <w:lvlJc w:val="left"/>
+      <w:pPr>
+        <w:tabs>
+          <w:tab w:val="num" w:pos="5040"/>
+        </w:tabs>
+        <w:ind w:left="5040" w:hanging="360"/>
+      </w:pPr>
+    </w:lvl>
+    <w:lvl w:ilvl="7" w:tentative="1">
+      <w:start w:val="1"/>
+      <w:numFmt w:val="decimal"/>
+      <w:lvlText w:val="%8."/>
+      <w:lvlJc w:val="left"/>
+      <w:pPr>
+        <w:tabs>
+          <w:tab w:val="num" w:pos="5760"/>
+        </w:tabs>
+        <w:ind w:left="5760" w:hanging="360"/>
+      </w:pPr>
+    </w:lvl>
+    <w:lvl w:ilvl="8" w:tentative="1">
+      <w:start w:val="1"/>
+      <w:numFmt w:val="decimal"/>
+      <w:lvlText w:val="%9."/>
+      <w:lvlJc w:val="left"/>
+      <w:pPr>
+        <w:tabs>
+          <w:tab w:val="num" w:pos="6480"/>
+        </w:tabs>
+        <w:ind w:left="6480" w:hanging="360"/>
+      </w:pPr>
+    </w:lvl>
+  </w:abstractNum>
+  <w:abstractNum w:abstractNumId="8" w15:restartNumberingAfterBreak="0">
+    <w:nsid w:val="65C75533"/>
+    <w:multiLevelType w:val="multilevel"/>
+    <w:tmpl w:val="995602E2"/>
+    <w:lvl w:ilvl="0">
+      <w:start w:val="1"/>
+      <w:numFmt w:val="bullet"/>
+      <w:lvlText w:val=""/>
+      <w:lvlJc w:val="left"/>
+      <w:pPr>
+        <w:tabs>
+          <w:tab w:val="num" w:pos="720"/>
+        </w:tabs>
+        <w:ind w:left="720" w:hanging="360"/>
+      </w:pPr>
+      <w:rPr>
+        <w:rFonts w:ascii="Symbol" w:hAnsi="Symbol" w:hint="default"/>
+        <w:sz w:val="20"/>
+      </w:rPr>
+    </w:lvl>
+    <w:lvl w:ilvl="1">
+      <w:start w:val="1"/>
+      <w:numFmt w:val="bullet"/>
+      <w:lvlText w:val="o"/>
+      <w:lvlJc w:val="left"/>
+      <w:pPr>
+        <w:tabs>
+          <w:tab w:val="num" w:pos="1440"/>
+        </w:tabs>
+        <w:ind w:left="1440" w:hanging="360"/>
+      </w:pPr>
+      <w:rPr>
+        <w:rFonts w:ascii="Courier New" w:hAnsi="Courier New" w:hint="default"/>
+        <w:sz w:val="20"/>
+      </w:rPr>
+    </w:lvl>
+    <w:lvl w:ilvl="2" w:tentative="1">
+      <w:start w:val="1"/>
+      <w:numFmt w:val="bullet"/>
+      <w:lvlText w:val=""/>
+      <w:lvlJc w:val="left"/>
+      <w:pPr>
+        <w:tabs>
+          <w:tab w:val="num" w:pos="2160"/>
+        </w:tabs>
+        <w:ind w:left="2160" w:hanging="360"/>
+      </w:pPr>
+      <w:rPr>
+        <w:rFonts w:ascii="Wingdings" w:hAnsi="Wingdings" w:hint="default"/>
+        <w:sz w:val="20"/>
+      </w:rPr>
+    </w:lvl>
+    <w:lvl w:ilvl="3" w:tentative="1">
+      <w:start w:val="1"/>
+      <w:numFmt w:val="bullet"/>
+      <w:lvlText w:val=""/>
+      <w:lvlJc w:val="left"/>
+      <w:pPr>
+        <w:tabs>
+          <w:tab w:val="num" w:pos="2880"/>
+        </w:tabs>
+        <w:ind w:left="2880" w:hanging="360"/>
+      </w:pPr>
+      <w:rPr>
+        <w:rFonts w:ascii="Wingdings" w:hAnsi="Wingdings" w:hint="default"/>
+        <w:sz w:val="20"/>
+      </w:rPr>
+    </w:lvl>
+    <w:lvl w:ilvl="4" w:tentative="1">
+      <w:start w:val="1"/>
+      <w:numFmt w:val="bullet"/>
+      <w:lvlText w:val=""/>
+      <w:lvlJc w:val="left"/>
+      <w:pPr>
+        <w:tabs>
+          <w:tab w:val="num" w:pos="3600"/>
+        </w:tabs>
+        <w:ind w:left="3600" w:hanging="360"/>
+      </w:pPr>
+      <w:rPr>
+        <w:rFonts w:ascii="Wingdings" w:hAnsi="Wingdings" w:hint="default"/>
+        <w:sz w:val="20"/>
+      </w:rPr>
+    </w:lvl>
+    <w:lvl w:ilvl="5" w:tentative="1">
+      <w:start w:val="1"/>
+      <w:numFmt w:val="bullet"/>
+      <w:lvlText w:val=""/>
+      <w:lvlJc w:val="left"/>
+      <w:pPr>
+        <w:tabs>
+          <w:tab w:val="num" w:pos="4320"/>
+        </w:tabs>
+        <w:ind w:left="4320" w:hanging="360"/>
+      </w:pPr>
+      <w:rPr>
+        <w:rFonts w:ascii="Wingdings" w:hAnsi="Wingdings" w:hint="default"/>
+        <w:sz w:val="20"/>
+      </w:rPr>
+    </w:lvl>
+    <w:lvl w:ilvl="6" w:tentative="1">
+      <w:start w:val="1"/>
+      <w:numFmt w:val="bullet"/>
+      <w:lvlText w:val=""/>
+      <w:lvlJc w:val="left"/>
+      <w:pPr>
+        <w:tabs>
+          <w:tab w:val="num" w:pos="5040"/>
+        </w:tabs>
+        <w:ind w:left="5040" w:hanging="360"/>
+      </w:pPr>
+      <w:rPr>
+        <w:rFonts w:ascii="Wingdings" w:hAnsi="Wingdings" w:hint="default"/>
+        <w:sz w:val="20"/>
+      </w:rPr>
+    </w:lvl>
+    <w:lvl w:ilvl="7" w:tentative="1">
+      <w:start w:val="1"/>
+      <w:numFmt w:val="bullet"/>
+      <w:lvlText w:val=""/>
+      <w:lvlJc w:val="left"/>
+      <w:pPr>
+        <w:tabs>
+          <w:tab w:val="num" w:pos="5760"/>
+        </w:tabs>
+        <w:ind w:left="5760" w:hanging="360"/>
+      </w:pPr>
+      <w:rPr>
+        <w:rFonts w:ascii="Wingdings" w:hAnsi="Wingdings" w:hint="default"/>
+        <w:sz w:val="20"/>
+      </w:rPr>
+    </w:lvl>
+    <w:lvl w:ilvl="8" w:tentative="1">
+      <w:start w:val="1"/>
+      <w:numFmt w:val="bullet"/>
+      <w:lvlText w:val=""/>
+      <w:lvlJc w:val="left"/>
+      <w:pPr>
+        <w:tabs>
+          <w:tab w:val="num" w:pos="6480"/>
+        </w:tabs>
+        <w:ind w:left="6480" w:hanging="360"/>
+      </w:pPr>
+      <w:rPr>
+        <w:rFonts w:ascii="Wingdings" w:hAnsi="Wingdings" w:hint="default"/>
+        <w:sz w:val="20"/>
+      </w:rPr>
+    </w:lvl>
+  </w:abstractNum>
+  <w:abstractNum w:abstractNumId="9" w15:restartNumberingAfterBreak="0">
+    <w:nsid w:val="6CED1D86"/>
+    <w:multiLevelType w:val="multilevel"/>
+    <w:tmpl w:val="A4AAB85C"/>
+    <w:lvl w:ilvl="0">
+      <w:start w:val="1"/>
+      <w:numFmt w:val="bullet"/>
+      <w:lvlText w:val=""/>
+      <w:lvlJc w:val="left"/>
+      <w:pPr>
+        <w:tabs>
+          <w:tab w:val="num" w:pos="720"/>
+        </w:tabs>
+        <w:ind w:left="720" w:hanging="360"/>
+      </w:pPr>
+      <w:rPr>
+        <w:rFonts w:ascii="Symbol" w:hAnsi="Symbol" w:hint="default"/>
+        <w:sz w:val="20"/>
+      </w:rPr>
+    </w:lvl>
+    <w:lvl w:ilvl="1" w:tentative="1">
+      <w:start w:val="1"/>
+      <w:numFmt w:val="bullet"/>
+      <w:lvlText w:val="o"/>
+      <w:lvlJc w:val="left"/>
+      <w:pPr>
+        <w:tabs>
+          <w:tab w:val="num" w:pos="1440"/>
+        </w:tabs>
+        <w:ind w:left="1440" w:hanging="360"/>
+      </w:pPr>
+      <w:rPr>
+        <w:rFonts w:ascii="Courier New" w:hAnsi="Courier New" w:hint="default"/>
+        <w:sz w:val="20"/>
+      </w:rPr>
+    </w:lvl>
+    <w:lvl w:ilvl="2" w:tentative="1">
+      <w:start w:val="1"/>
+      <w:numFmt w:val="bullet"/>
+      <w:lvlText w:val=""/>
+      <w:lvlJc w:val="left"/>
+      <w:pPr>
+        <w:tabs>
+          <w:tab w:val="num" w:pos="2160"/>
+        </w:tabs>
+        <w:ind w:left="2160" w:hanging="360"/>
+      </w:pPr>
+      <w:rPr>
+        <w:rFonts w:ascii="Wingdings" w:hAnsi="Wingdings" w:hint="default"/>
+        <w:sz w:val="20"/>
+      </w:rPr>
+    </w:lvl>
+    <w:lvl w:ilvl="3" w:tentative="1">
+      <w:start w:val="1"/>
+      <w:numFmt w:val="bullet"/>
+      <w:lvlText w:val=""/>
+      <w:lvlJc w:val="left"/>
+      <w:pPr>
+        <w:tabs>
+          <w:tab w:val="num" w:pos="2880"/>
+        </w:tabs>
+        <w:ind w:left="2880" w:hanging="360"/>
+      </w:pPr>
+      <w:rPr>
+        <w:rFonts w:ascii="Wingdings" w:hAnsi="Wingdings" w:hint="default"/>
+        <w:sz w:val="20"/>
+      </w:rPr>
+    </w:lvl>
+    <w:lvl w:ilvl="4" w:tentative="1">
+      <w:start w:val="1"/>
+      <w:numFmt w:val="bullet"/>
+      <w:lvlText w:val=""/>
+      <w:lvlJc w:val="left"/>
+      <w:pPr>
+        <w:tabs>
+          <w:tab w:val="num" w:pos="3600"/>
+        </w:tabs>
+        <w:ind w:left="3600" w:hanging="360"/>
+      </w:pPr>
+      <w:rPr>
+        <w:rFonts w:ascii="Wingdings" w:hAnsi="Wingdings" w:hint="default"/>
+        <w:sz w:val="20"/>
+      </w:rPr>
+    </w:lvl>
+    <w:lvl w:ilvl="5" w:tentative="1">
+      <w:start w:val="1"/>
+      <w:numFmt w:val="bullet"/>
+      <w:lvlText w:val=""/>
+      <w:lvlJc w:val="left"/>
+      <w:pPr>
+        <w:tabs>
+          <w:tab w:val="num" w:pos="4320"/>
+        </w:tabs>
+        <w:ind w:left="4320" w:hanging="360"/>
+      </w:pPr>
+      <w:rPr>
+        <w:rFonts w:ascii="Wingdings" w:hAnsi="Wingdings" w:hint="default"/>
+        <w:sz w:val="20"/>
+      </w:rPr>
+    </w:lvl>
+    <w:lvl w:ilvl="6" w:tentative="1">
+      <w:start w:val="1"/>
+      <w:numFmt w:val="bullet"/>
+      <w:lvlText w:val=""/>
+      <w:lvlJc w:val="left"/>
+      <w:pPr>
+        <w:tabs>
+          <w:tab w:val="num" w:pos="5040"/>
+        </w:tabs>
+        <w:ind w:left="5040" w:hanging="360"/>
+      </w:pPr>
+      <w:rPr>
+        <w:rFonts w:ascii="Wingdings" w:hAnsi="Wingdings" w:hint="default"/>
+        <w:sz w:val="20"/>
+      </w:rPr>
+    </w:lvl>
+    <w:lvl w:ilvl="7" w:tentative="1">
+      <w:start w:val="1"/>
+      <w:numFmt w:val="bullet"/>
+      <w:lvlText w:val=""/>
+      <w:lvlJc w:val="left"/>
+      <w:pPr>
+        <w:tabs>
+          <w:tab w:val="num" w:pos="5760"/>
+        </w:tabs>
+        <w:ind w:left="5760" w:hanging="360"/>
+      </w:pPr>
+      <w:rPr>
+        <w:rFonts w:ascii="Wingdings" w:hAnsi="Wingdings" w:hint="default"/>
+        <w:sz w:val="20"/>
+      </w:rPr>
+    </w:lvl>
+    <w:lvl w:ilvl="8" w:tentative="1">
+      <w:start w:val="1"/>
+      <w:numFmt w:val="bullet"/>
+      <w:lvlText w:val=""/>
+      <w:lvlJc w:val="left"/>
+      <w:pPr>
+        <w:tabs>
+          <w:tab w:val="num" w:pos="6480"/>
+        </w:tabs>
+        <w:ind w:left="6480" w:hanging="360"/>
+      </w:pPr>
+      <w:rPr>
+        <w:rFonts w:ascii="Wingdings" w:hAnsi="Wingdings" w:hint="default"/>
+        <w:sz w:val="20"/>
+      </w:rPr>
+    </w:lvl>
+  </w:abstractNum>
+  <w:num w:numId="1">
+    <w:abstractNumId w:val="1"/>
+  </w:num>
+  <w:num w:numId="2">
+    <w:abstractNumId w:val="6"/>
+  </w:num>
+  <w:num w:numId="3">
+    <w:abstractNumId w:val="5"/>
+  </w:num>
+  <w:num w:numId="4">
+    <w:abstractNumId w:val="3"/>
+  </w:num>
+  <w:num w:numId="5">
+    <w:abstractNumId w:val="7"/>
+  </w:num>
+  <w:num w:numId="6">
+    <w:abstractNumId w:val="8"/>
+  </w:num>
+  <w:num w:numId="7">
+    <w:abstractNumId w:val="9"/>
+  </w:num>
+  <w:num w:numId="8">
+    <w:abstractNumId w:val="2"/>
+  </w:num>
+  <w:num w:numId="9">
+    <w:abstractNumId w:val="4"/>
+  </w:num>
+  <w:num w:numId="10">
     <w:abstractNumId w:val="0"/>
   </w:num>
 </w:numbering>
 </file>
 
 <file path=word/styles.xml><?xml version="1.0" encoding="utf-8"?>
-<w:styles xmlns:mc="http://schemas.openxmlformats.org/markup-compatibility/2006" xmlns:r="http://schemas.openxmlformats.org/officeDocument/2006/relationships" xmlns:w="http://schemas.openxmlformats.org/wordprocessingml/2006/main" xmlns:w14="http://schemas.microsoft.com/office/word/2010/wordml" xmlns:w15="http://schemas.microsoft.com/office/word/2012/wordml" xmlns:w16cex="http://schemas.microsoft.com/office/word/2018/wordml/cex" xmlns:w16cid="http://schemas.microsoft.com/office/word/2016/wordml/cid" xmlns:w16="http://schemas.microsoft.com/office/word/2018/wordml" xmlns:w16du="http://schemas.microsoft.com/office/word/2023/wordml/word16du" xmlns:w16sdtdh="http://schemas.microsoft.com/office/word/2020/wordml/sdtdatahash" xmlns:w16se="http://schemas.microsoft.com/office/word/2015/wordml/symex" mc:Ignorable="w14 w15 w16se w16cid w16 w16cex w16sdtdh w16du">
+<w:styles xmlns:mc="http://schemas.openxmlformats.org/markup-compatibility/2006" xmlns:r="http://schemas.openxmlformats.org/officeDocument/2006/relationships" xmlns:w="http://schemas.openxmlformats.org/wordprocessingml/2006/main" xmlns:w14="http://schemas.microsoft.com/office/word/2010/wordml" xmlns:w15="http://schemas.microsoft.com/office/word/2012/wordml" xmlns:w16cex="http://schemas.microsoft.com/office/word/2018/wordml/cex" xmlns:w16cid="http://schemas.microsoft.com/office/word/2016/wordml/cid" xmlns:w16="http://schemas.microsoft.com/office/word/2018/wordml" xmlns:w16sdtdh="http://schemas.microsoft.com/office/word/2020/wordml/sdtdatahash" xmlns:w16se="http://schemas.microsoft.com/office/word/2015/wordml/symex" mc:Ignorable="w14 w15 w16se w16cid w16 w16cex w16sdtdh">
   <w:docDefaults>
     <w:rPrDefault>
       <w:rPr>
@@ -325,7 +3154,7 @@
         <w:kern w:val="2"/>
         <w:sz w:val="24"/>
         <w:szCs w:val="24"/>
-        <w:lang w:val="en-RO" w:eastAsia="en-US" w:bidi="ar-SA"/>
+        <w:lang w:val="en-US" w:eastAsia="en-US" w:bidi="ar-SA"/>
         <w14:ligatures w14:val="standardContextual"/>
       </w:rPr>
     </w:rPrDefault>
@@ -913,6 +3742,7 @@
   <w:style w:type="character" w:default="1" w:styleId="DefaultParagraphFont">
     <w:name w:val="Default Paragraph Font"/>
     <w:uiPriority w:val="1"/>
+    <w:semiHidden/>
     <w:unhideWhenUsed/>
   </w:style>
   <w:style w:type="table" w:default="1" w:styleId="TableNormal">
@@ -1227,6 +4057,46 @@
       <w:spacing w:val="5"/>
     </w:rPr>
   </w:style>
+  <w:style w:type="character" w:styleId="Strong">
+    <w:name w:val="Strong"/>
+    <w:basedOn w:val="DefaultParagraphFont"/>
+    <w:uiPriority w:val="22"/>
+    <w:qFormat/>
+    <w:rsid w:val="0049306E"/>
+    <w:rPr>
+      <w:b/>
+      <w:bCs/>
+    </w:rPr>
+  </w:style>
+  <w:style w:type="paragraph" w:styleId="NormalWeb">
+    <w:name w:val="Normal (Web)"/>
+    <w:basedOn w:val="Normal"/>
+    <w:uiPriority w:val="99"/>
+    <w:semiHidden/>
+    <w:unhideWhenUsed/>
+    <w:rsid w:val="0049306E"/>
+    <w:pPr>
+      <w:spacing w:before="100" w:beforeAutospacing="1" w:after="100" w:afterAutospacing="1"/>
+    </w:pPr>
+    <w:rPr>
+      <w:rFonts w:ascii="Times New Roman" w:eastAsia="Times New Roman" w:hAnsi="Times New Roman" w:cs="Times New Roman"/>
+      <w:kern w:val="0"/>
+      <w14:ligatures w14:val="none"/>
+    </w:rPr>
+  </w:style>
+  <w:style w:type="character" w:styleId="HTMLCode">
+    <w:name w:val="HTML Code"/>
+    <w:basedOn w:val="DefaultParagraphFont"/>
+    <w:uiPriority w:val="99"/>
+    <w:semiHidden/>
+    <w:unhideWhenUsed/>
+    <w:rsid w:val="0049306E"/>
+    <w:rPr>
+      <w:rFonts w:ascii="Courier New" w:eastAsia="Times New Roman" w:hAnsi="Courier New" w:cs="Courier New"/>
+      <w:sz w:val="20"/>
+      <w:szCs w:val="20"/>
+    </w:rPr>
+  </w:style>
 </w:styles>
 </file>
 

</xml_diff>